<commit_message>
Added a small plot about the discharde dispoition id. Also updated the word document and added the chapter about exploring the data
</commit_message>
<xml_diff>
--- a/Miniproject/ML Miniproject Kevin Jetten.docx
+++ b/Miniproject/ML Miniproject Kevin Jetten.docx
@@ -5,6 +5,7 @@
     <w:p>
       <w:pPr>
         <w:pStyle w:val="Titel"/>
+        <w:jc w:val="both"/>
         <w:rPr>
           <w:lang w:val="en-US"/>
         </w:rPr>
@@ -19,6 +20,7 @@
     <w:p>
       <w:pPr>
         <w:pStyle w:val="Ondertitel"/>
+        <w:jc w:val="both"/>
         <w:rPr>
           <w:lang w:val="en-US"/>
         </w:rPr>
@@ -33,6 +35,7 @@
     <w:p>
       <w:pPr>
         <w:pStyle w:val="Ondertitel"/>
+        <w:jc w:val="both"/>
         <w:rPr>
           <w:lang w:val="en-US"/>
         </w:rPr>
@@ -46,6 +49,7 @@
     </w:p>
     <w:p>
       <w:pPr>
+        <w:jc w:val="both"/>
         <w:rPr>
           <w:rFonts w:eastAsiaTheme="minorEastAsia"/>
           <w:color w:val="5A5A5A" w:themeColor="text1" w:themeTint="A5"/>
@@ -85,6 +89,7 @@
         <w:p>
           <w:pPr>
             <w:pStyle w:val="Kopvaninhoudsopgave"/>
+            <w:jc w:val="both"/>
             <w:rPr>
               <w:lang w:val="en-US"/>
             </w:rPr>
@@ -104,6 +109,7 @@
             <w:tabs>
               <w:tab w:val="right" w:leader="dot" w:pos="9062"/>
             </w:tabs>
+            <w:jc w:val="both"/>
             <w:rPr>
               <w:rFonts w:eastAsiaTheme="minorEastAsia"/>
               <w:noProof/>
@@ -128,7 +134,7 @@
             </w:rPr>
             <w:fldChar w:fldCharType="separate"/>
           </w:r>
-          <w:hyperlink w:anchor="_Toc497915332" w:history="1">
+          <w:hyperlink w:anchor="_Toc499662567" w:history="1">
             <w:r>
               <w:rPr>
                 <w:rStyle w:val="Hyperlink"/>
@@ -156,7 +162,7 @@
                 <w:noProof/>
                 <w:webHidden/>
               </w:rPr>
-              <w:instrText xml:space="preserve"> PAGEREF _Toc497915332 \h </w:instrText>
+              <w:instrText xml:space="preserve"> PAGEREF _Toc499662567 \h </w:instrText>
             </w:r>
             <w:r>
               <w:rPr>
@@ -189,6 +195,7 @@
         </w:p>
         <w:p>
           <w:pPr>
+            <w:jc w:val="both"/>
             <w:rPr>
               <w:lang w:val="en-US"/>
             </w:rPr>
@@ -206,6 +213,7 @@
     </w:sdt>
     <w:p>
       <w:pPr>
+        <w:jc w:val="both"/>
         <w:rPr>
           <w:lang w:val="en-US"/>
         </w:rPr>
@@ -220,11 +228,12 @@
     <w:p>
       <w:pPr>
         <w:pStyle w:val="Kop1"/>
-        <w:rPr>
-          <w:lang w:val="en-US"/>
-        </w:rPr>
-      </w:pPr>
-      <w:bookmarkStart w:id="0" w:name="_Toc497915332"/>
+        <w:jc w:val="both"/>
+        <w:rPr>
+          <w:lang w:val="en-US"/>
+        </w:rPr>
+      </w:pPr>
+      <w:bookmarkStart w:id="0" w:name="_Toc499662567"/>
       <w:r>
         <w:rPr>
           <w:lang w:val="en-US"/>
@@ -321,15 +330,7 @@
         <w:rPr>
           <w:lang w:val="en-US"/>
         </w:rPr>
-        <w:t>decide what to do with the missing data. Because there are so</w:t>
-      </w:r>
-      <w:bookmarkStart w:id="1" w:name="_GoBack"/>
-      <w:bookmarkEnd w:id="1"/>
-      <w:r>
-        <w:rPr>
-          <w:lang w:val="en-US"/>
-        </w:rPr>
-        <w:t xml:space="preserve"> many records </w:t>
+        <w:t xml:space="preserve">decide what to do with the missing data. Because there are so many records </w:t>
       </w:r>
       <w:r>
         <w:rPr>
@@ -359,6 +360,7 @@
     <w:p>
       <w:pPr>
         <w:pStyle w:val="Geenafstand"/>
+        <w:jc w:val="both"/>
         <w:rPr>
           <w:lang w:val="en-US"/>
         </w:rPr>
@@ -379,6 +381,7 @@
     <w:p>
       <w:pPr>
         <w:pStyle w:val="Geenafstand"/>
+        <w:jc w:val="both"/>
         <w:rPr>
           <w:lang w:val="en-US"/>
         </w:rPr>
@@ -389,7 +392,21 @@
             <w:rStyle w:val="Hyperlink"/>
             <w:lang w:val="en-US"/>
           </w:rPr>
-          <w:t>https://archive.ics.uci.edu/ml/machine-learning-databases/00296/</w:t>
+          <w:t>https://archive.ics.</w:t>
+        </w:r>
+        <w:r>
+          <w:rPr>
+            <w:rStyle w:val="Hyperlink"/>
+            <w:lang w:val="en-US"/>
+          </w:rPr>
+          <w:t>u</w:t>
+        </w:r>
+        <w:r>
+          <w:rPr>
+            <w:rStyle w:val="Hyperlink"/>
+            <w:lang w:val="en-US"/>
+          </w:rPr>
+          <w:t>ci.edu/ml/machine-learning-databases/00296/</w:t>
         </w:r>
       </w:hyperlink>
     </w:p>
@@ -400,6 +417,1081 @@
           <w:lang w:val="en-US"/>
         </w:rPr>
       </w:pPr>
+      <w:r>
+        <w:rPr>
+          <w:lang w:val="en-US"/>
+        </w:rPr>
+        <w:br w:type="page"/>
+      </w:r>
+    </w:p>
+    <w:p>
+      <w:pPr>
+        <w:pStyle w:val="Kop1"/>
+        <w:jc w:val="both"/>
+        <w:rPr>
+          <w:lang w:val="en-US"/>
+        </w:rPr>
+      </w:pPr>
+      <w:r>
+        <w:rPr>
+          <w:lang w:val="en-US"/>
+        </w:rPr>
+        <w:lastRenderedPageBreak/>
+        <w:t>Step 2 – Explore the data</w:t>
+      </w:r>
+    </w:p>
+    <w:p>
+      <w:pPr>
+        <w:pStyle w:val="Kop2"/>
+        <w:jc w:val="both"/>
+        <w:rPr>
+          <w:lang w:val="en-US"/>
+        </w:rPr>
+      </w:pPr>
+      <w:r>
+        <w:rPr>
+          <w:lang w:val="en-US"/>
+        </w:rPr>
+        <w:t>Faulty records</w:t>
+      </w:r>
+    </w:p>
+    <w:p>
+      <w:pPr>
+        <w:jc w:val="both"/>
+        <w:rPr>
+          <w:lang w:val="en-US"/>
+        </w:rPr>
+      </w:pPr>
+      <w:r>
+        <w:rPr>
+          <w:lang w:val="en-US"/>
+        </w:rPr>
+        <w:t xml:space="preserve">While </w:t>
+      </w:r>
+      <w:r>
+        <w:rPr>
+          <w:lang w:val="en-US"/>
+        </w:rPr>
+        <w:t xml:space="preserve">exploring the data with different kinds of plots I found some faulty data. </w:t>
+      </w:r>
+      <w:r>
+        <w:rPr>
+          <w:lang w:val="en-US"/>
+        </w:rPr>
+        <w:t>There are about 3 records with their weight set on ‘20’ while every other person which has their weight filled in has it put in a category like ‘25-50’. I suspect that these people should be in ‘200+’ but I can’t know for sure. Because there are only so few of these I decided to remove them from the dataset.</w:t>
+      </w:r>
+    </w:p>
+    <w:p>
+      <w:pPr>
+        <w:jc w:val="both"/>
+        <w:rPr>
+          <w:lang w:val="en-US"/>
+        </w:rPr>
+      </w:pPr>
+      <w:r>
+        <w:rPr>
+          <w:lang w:val="en-US"/>
+        </w:rPr>
+        <w:t>There were also a few records in which the gender was unknown, I will again remove these because they are not useful in any way and would only confuse the machine learning algorithm.</w:t>
+      </w:r>
+    </w:p>
+    <w:p>
+      <w:pPr>
+        <w:pStyle w:val="Kop2"/>
+        <w:jc w:val="both"/>
+        <w:rPr>
+          <w:lang w:val="en-US"/>
+        </w:rPr>
+      </w:pPr>
+    </w:p>
+    <w:p>
+      <w:pPr>
+        <w:pStyle w:val="Kop2"/>
+        <w:jc w:val="both"/>
+        <w:rPr>
+          <w:lang w:val="en-US"/>
+        </w:rPr>
+      </w:pPr>
+      <w:r>
+        <w:rPr>
+          <w:lang w:val="en-US"/>
+        </w:rPr>
+        <w:t xml:space="preserve">Findings </w:t>
+      </w:r>
+    </w:p>
+    <w:p>
+      <w:pPr>
+        <w:jc w:val="both"/>
+        <w:rPr>
+          <w:lang w:val="en-US"/>
+        </w:rPr>
+      </w:pPr>
+      <w:r>
+        <w:rPr>
+          <w:lang w:val="en-US"/>
+        </w:rPr>
+        <w:t xml:space="preserve">While starting the project I was suspecting that the weight of a patient would have a great impact on the amount of days he would spent in the </w:t>
+      </w:r>
+      <w:r>
+        <w:rPr>
+          <w:lang w:val="en-US"/>
+        </w:rPr>
+        <w:t>hospital but this seems untrue.</w:t>
+      </w:r>
+    </w:p>
+    <w:p>
+      <w:pPr>
+        <w:keepNext/>
+        <w:jc w:val="both"/>
+      </w:pPr>
+      <w:r>
+        <w:rPr>
+          <w:noProof/>
+          <w:lang w:eastAsia="nl-NL"/>
+        </w:rPr>
+        <w:drawing>
+          <wp:inline distT="0" distB="0" distL="0" distR="0" wp14:anchorId="3F8F3A9F" wp14:editId="74C8C67E">
+            <wp:extent cx="4703885" cy="1628067"/>
+            <wp:effectExtent l="0" t="0" r="1905" b="0"/>
+            <wp:docPr id="2" name="Afbeelding 2"/>
+            <wp:cNvGraphicFramePr>
+              <a:graphicFrameLocks xmlns:a="http://schemas.openxmlformats.org/drawingml/2006/main" noChangeAspect="1"/>
+            </wp:cNvGraphicFramePr>
+            <a:graphic xmlns:a="http://schemas.openxmlformats.org/drawingml/2006/main">
+              <a:graphicData uri="http://schemas.openxmlformats.org/drawingml/2006/picture">
+                <pic:pic xmlns:pic="http://schemas.openxmlformats.org/drawingml/2006/picture">
+                  <pic:nvPicPr>
+                    <pic:cNvPr id="0" name="Picture 2"/>
+                    <pic:cNvPicPr>
+                      <a:picLocks noChangeAspect="1" noChangeArrowheads="1"/>
+                    </pic:cNvPicPr>
+                  </pic:nvPicPr>
+                  <pic:blipFill>
+                    <a:blip r:embed="rId6">
+                      <a:extLst>
+                        <a:ext uri="{28A0092B-C50C-407E-A947-70E740481C1C}">
+                          <a14:useLocalDpi xmlns:a14="http://schemas.microsoft.com/office/drawing/2010/main" val="0"/>
+                        </a:ext>
+                      </a:extLst>
+                    </a:blip>
+                    <a:srcRect/>
+                    <a:stretch>
+                      <a:fillRect/>
+                    </a:stretch>
+                  </pic:blipFill>
+                  <pic:spPr bwMode="auto">
+                    <a:xfrm>
+                      <a:off x="0" y="0"/>
+                      <a:ext cx="4723117" cy="1634723"/>
+                    </a:xfrm>
+                    <a:prstGeom prst="rect">
+                      <a:avLst/>
+                    </a:prstGeom>
+                    <a:noFill/>
+                    <a:ln>
+                      <a:noFill/>
+                    </a:ln>
+                  </pic:spPr>
+                </pic:pic>
+              </a:graphicData>
+            </a:graphic>
+          </wp:inline>
+        </w:drawing>
+      </w:r>
+    </w:p>
+    <w:p>
+      <w:pPr>
+        <w:pStyle w:val="Bijschrift"/>
+        <w:jc w:val="both"/>
+        <w:rPr>
+          <w:lang w:val="en-US"/>
+        </w:rPr>
+      </w:pPr>
+      <w:r>
+        <w:rPr>
+          <w:lang w:val="en-US"/>
+        </w:rPr>
+        <w:t xml:space="preserve">Image </w:t>
+      </w:r>
+      <w:r>
+        <w:fldChar w:fldCharType="begin"/>
+      </w:r>
+      <w:r>
+        <w:rPr>
+          <w:lang w:val="en-US"/>
+        </w:rPr>
+        <w:instrText xml:space="preserve"> SEQ Image \* ARABIC </w:instrText>
+      </w:r>
+      <w:r>
+        <w:fldChar w:fldCharType="separate"/>
+      </w:r>
+      <w:r>
+        <w:rPr>
+          <w:noProof/>
+          <w:lang w:val="en-US"/>
+        </w:rPr>
+        <w:t>1</w:t>
+      </w:r>
+      <w:r>
+        <w:fldChar w:fldCharType="end"/>
+      </w:r>
+      <w:r>
+        <w:rPr>
+          <w:lang w:val="en-US"/>
+        </w:rPr>
+        <w:t xml:space="preserve">: </w:t>
+      </w:r>
+      <w:bookmarkStart w:id="1" w:name="OLE_LINK1"/>
+      <w:bookmarkStart w:id="2" w:name="OLE_LINK2"/>
+      <w:bookmarkStart w:id="3" w:name="OLE_LINK3"/>
+      <w:bookmarkStart w:id="4" w:name="OLE_LINK4"/>
+      <w:bookmarkStart w:id="5" w:name="OLE_LINK5"/>
+      <w:bookmarkStart w:id="6" w:name="OLE_LINK6"/>
+      <w:r>
+        <w:rPr>
+          <w:lang w:val="en-US"/>
+        </w:rPr>
+        <w:t>Hospital stay duration</w:t>
+      </w:r>
+      <w:bookmarkEnd w:id="1"/>
+      <w:bookmarkEnd w:id="2"/>
+      <w:bookmarkEnd w:id="3"/>
+      <w:bookmarkEnd w:id="4"/>
+      <w:bookmarkEnd w:id="5"/>
+      <w:bookmarkEnd w:id="6"/>
+      <w:r>
+        <w:rPr>
+          <w:lang w:val="en-US"/>
+        </w:rPr>
+        <w:t xml:space="preserve"> and </w:t>
+      </w:r>
+      <w:r>
+        <w:rPr>
+          <w:lang w:val="en-US"/>
+        </w:rPr>
+        <w:t>w</w:t>
+      </w:r>
+      <w:r>
+        <w:rPr>
+          <w:lang w:val="en-US"/>
+        </w:rPr>
+        <w:t>e</w:t>
+      </w:r>
+      <w:r>
+        <w:rPr>
+          <w:lang w:val="en-US"/>
+        </w:rPr>
+        <w:t>ight</w:t>
+      </w:r>
+    </w:p>
+    <w:p>
+      <w:pPr>
+        <w:jc w:val="both"/>
+        <w:rPr>
+          <w:lang w:val="en-US"/>
+        </w:rPr>
+      </w:pPr>
+      <w:r>
+        <w:rPr>
+          <w:lang w:val="en-US"/>
+        </w:rPr>
+        <w:t>Most n</w:t>
+      </w:r>
+      <w:r>
+        <w:rPr>
+          <w:lang w:val="en-US"/>
+        </w:rPr>
+        <w:t xml:space="preserve">otable are the last two weight groups </w:t>
+      </w:r>
+      <w:r>
+        <w:rPr>
+          <w:lang w:val="en-US"/>
+        </w:rPr>
+        <w:t xml:space="preserve">in which the records jump out the most. Even though there seems to be some sort of correlation, I don’t want to make the weight field an requirement and remove the records that have it empty. Reason being that there are only 3000 entries where weight is filled in while there are otherwise 100k and it doesn’t seem to be overwhelmingly important. </w:t>
+      </w:r>
+    </w:p>
+    <w:p>
+      <w:pPr>
+        <w:jc w:val="both"/>
+        <w:rPr>
+          <w:lang w:val="en-US"/>
+        </w:rPr>
+      </w:pPr>
+      <w:r>
+        <w:rPr>
+          <w:lang w:val="en-US"/>
+        </w:rPr>
+        <w:t>Because there are so many different plots that I’ve made I will only talk about the ones that stand out.</w:t>
+      </w:r>
+    </w:p>
+    <w:p>
+      <w:pPr>
+        <w:keepNext/>
+        <w:jc w:val="both"/>
+      </w:pPr>
+      <w:r>
+        <w:rPr>
+          <w:noProof/>
+          <w:lang w:eastAsia="nl-NL"/>
+        </w:rPr>
+        <w:drawing>
+          <wp:inline distT="0" distB="0" distL="0" distR="0" wp14:anchorId="4069E0E3" wp14:editId="38E542F3">
+            <wp:extent cx="2221661" cy="1573823"/>
+            <wp:effectExtent l="0" t="0" r="7620" b="7620"/>
+            <wp:docPr id="4" name="Afbeelding 4"/>
+            <wp:cNvGraphicFramePr>
+              <a:graphicFrameLocks xmlns:a="http://schemas.openxmlformats.org/drawingml/2006/main" noChangeAspect="1"/>
+            </wp:cNvGraphicFramePr>
+            <a:graphic xmlns:a="http://schemas.openxmlformats.org/drawingml/2006/main">
+              <a:graphicData uri="http://schemas.openxmlformats.org/drawingml/2006/picture">
+                <pic:pic xmlns:pic="http://schemas.openxmlformats.org/drawingml/2006/picture">
+                  <pic:nvPicPr>
+                    <pic:cNvPr id="0" name="Picture 4"/>
+                    <pic:cNvPicPr>
+                      <a:picLocks noChangeAspect="1" noChangeArrowheads="1"/>
+                    </pic:cNvPicPr>
+                  </pic:nvPicPr>
+                  <pic:blipFill>
+                    <a:blip r:embed="rId7">
+                      <a:extLst>
+                        <a:ext uri="{28A0092B-C50C-407E-A947-70E740481C1C}">
+                          <a14:useLocalDpi xmlns:a14="http://schemas.microsoft.com/office/drawing/2010/main" val="0"/>
+                        </a:ext>
+                      </a:extLst>
+                    </a:blip>
+                    <a:srcRect/>
+                    <a:stretch>
+                      <a:fillRect/>
+                    </a:stretch>
+                  </pic:blipFill>
+                  <pic:spPr bwMode="auto">
+                    <a:xfrm>
+                      <a:off x="0" y="0"/>
+                      <a:ext cx="2230621" cy="1580170"/>
+                    </a:xfrm>
+                    <a:prstGeom prst="rect">
+                      <a:avLst/>
+                    </a:prstGeom>
+                    <a:noFill/>
+                    <a:ln>
+                      <a:noFill/>
+                    </a:ln>
+                  </pic:spPr>
+                </pic:pic>
+              </a:graphicData>
+            </a:graphic>
+          </wp:inline>
+        </w:drawing>
+      </w:r>
+    </w:p>
+    <w:p>
+      <w:pPr>
+        <w:pStyle w:val="Bijschrift"/>
+        <w:jc w:val="both"/>
+        <w:rPr>
+          <w:lang w:val="en-US"/>
+        </w:rPr>
+      </w:pPr>
+      <w:r>
+        <w:rPr>
+          <w:lang w:val="en-US"/>
+        </w:rPr>
+        <w:t xml:space="preserve">Image </w:t>
+      </w:r>
+      <w:r>
+        <w:fldChar w:fldCharType="begin"/>
+      </w:r>
+      <w:r>
+        <w:rPr>
+          <w:lang w:val="en-US"/>
+        </w:rPr>
+        <w:instrText xml:space="preserve"> SEQ Image \* ARABIC </w:instrText>
+      </w:r>
+      <w:r>
+        <w:fldChar w:fldCharType="separate"/>
+      </w:r>
+      <w:r>
+        <w:rPr>
+          <w:noProof/>
+          <w:lang w:val="en-US"/>
+        </w:rPr>
+        <w:t>2</w:t>
+      </w:r>
+      <w:r>
+        <w:fldChar w:fldCharType="end"/>
+      </w:r>
+      <w:r>
+        <w:rPr>
+          <w:lang w:val="en-US"/>
+        </w:rPr>
+        <w:t xml:space="preserve">: </w:t>
+      </w:r>
+      <w:r>
+        <w:rPr>
+          <w:lang w:val="en-US"/>
+        </w:rPr>
+        <w:t>Hospital stay duration</w:t>
+      </w:r>
+      <w:r>
+        <w:rPr>
+          <w:lang w:val="en-US"/>
+        </w:rPr>
+        <w:t xml:space="preserve"> </w:t>
+      </w:r>
+      <w:r>
+        <w:rPr>
+          <w:lang w:val="en-US"/>
+        </w:rPr>
+        <w:t>and</w:t>
+      </w:r>
+      <w:r>
+        <w:rPr>
+          <w:lang w:val="en-US"/>
+        </w:rPr>
+        <w:t xml:space="preserve"> age</w:t>
+      </w:r>
+    </w:p>
+    <w:p>
+      <w:pPr>
+        <w:jc w:val="both"/>
+        <w:rPr>
+          <w:lang w:val="en-US"/>
+        </w:rPr>
+      </w:pPr>
+      <w:r>
+        <w:rPr>
+          <w:lang w:val="en-US"/>
+        </w:rPr>
+        <w:t>The difference between the first and the second group is the biggest but the others are still consistently climbing up over time. You could roughly draw a line that goes upward connecting all of the bars.</w:t>
+      </w:r>
+    </w:p>
+    <w:p>
+      <w:pPr>
+        <w:keepNext/>
+        <w:jc w:val="both"/>
+      </w:pPr>
+      <w:r>
+        <w:rPr>
+          <w:noProof/>
+          <w:lang w:eastAsia="nl-NL"/>
+        </w:rPr>
+        <w:lastRenderedPageBreak/>
+        <w:drawing>
+          <wp:inline distT="0" distB="0" distL="0" distR="0" wp14:anchorId="15D06F55" wp14:editId="784BD1F7">
+            <wp:extent cx="5760720" cy="1831930"/>
+            <wp:effectExtent l="0" t="0" r="0" b="0"/>
+            <wp:docPr id="5" name="Afbeelding 5"/>
+            <wp:cNvGraphicFramePr>
+              <a:graphicFrameLocks xmlns:a="http://schemas.openxmlformats.org/drawingml/2006/main" noChangeAspect="1"/>
+            </wp:cNvGraphicFramePr>
+            <a:graphic xmlns:a="http://schemas.openxmlformats.org/drawingml/2006/main">
+              <a:graphicData uri="http://schemas.openxmlformats.org/drawingml/2006/picture">
+                <pic:pic xmlns:pic="http://schemas.openxmlformats.org/drawingml/2006/picture">
+                  <pic:nvPicPr>
+                    <pic:cNvPr id="0" name="Picture 5"/>
+                    <pic:cNvPicPr>
+                      <a:picLocks noChangeAspect="1" noChangeArrowheads="1"/>
+                    </pic:cNvPicPr>
+                  </pic:nvPicPr>
+                  <pic:blipFill>
+                    <a:blip r:embed="rId8">
+                      <a:extLst>
+                        <a:ext uri="{28A0092B-C50C-407E-A947-70E740481C1C}">
+                          <a14:useLocalDpi xmlns:a14="http://schemas.microsoft.com/office/drawing/2010/main" val="0"/>
+                        </a:ext>
+                      </a:extLst>
+                    </a:blip>
+                    <a:srcRect/>
+                    <a:stretch>
+                      <a:fillRect/>
+                    </a:stretch>
+                  </pic:blipFill>
+                  <pic:spPr bwMode="auto">
+                    <a:xfrm>
+                      <a:off x="0" y="0"/>
+                      <a:ext cx="5760720" cy="1831930"/>
+                    </a:xfrm>
+                    <a:prstGeom prst="rect">
+                      <a:avLst/>
+                    </a:prstGeom>
+                    <a:noFill/>
+                    <a:ln>
+                      <a:noFill/>
+                    </a:ln>
+                  </pic:spPr>
+                </pic:pic>
+              </a:graphicData>
+            </a:graphic>
+          </wp:inline>
+        </w:drawing>
+      </w:r>
+    </w:p>
+    <w:p>
+      <w:pPr>
+        <w:pStyle w:val="Bijschrift"/>
+        <w:jc w:val="both"/>
+        <w:rPr>
+          <w:lang w:val="en-GB"/>
+        </w:rPr>
+      </w:pPr>
+      <w:r>
+        <w:rPr>
+          <w:lang w:val="en-GB"/>
+        </w:rPr>
+        <w:t xml:space="preserve">Image </w:t>
+      </w:r>
+      <w:r>
+        <w:rPr>
+          <w:lang w:val="en-GB"/>
+        </w:rPr>
+        <w:fldChar w:fldCharType="begin"/>
+      </w:r>
+      <w:r>
+        <w:rPr>
+          <w:lang w:val="en-GB"/>
+        </w:rPr>
+        <w:instrText xml:space="preserve"> SEQ Image \* ARABIC </w:instrText>
+      </w:r>
+      <w:r>
+        <w:rPr>
+          <w:lang w:val="en-GB"/>
+        </w:rPr>
+        <w:fldChar w:fldCharType="separate"/>
+      </w:r>
+      <w:r>
+        <w:rPr>
+          <w:noProof/>
+          <w:lang w:val="en-GB"/>
+        </w:rPr>
+        <w:t>3</w:t>
+      </w:r>
+      <w:r>
+        <w:rPr>
+          <w:lang w:val="en-GB"/>
+        </w:rPr>
+        <w:fldChar w:fldCharType="end"/>
+      </w:r>
+      <w:r>
+        <w:rPr>
+          <w:lang w:val="en-GB"/>
+        </w:rPr>
+        <w:t>:</w:t>
+      </w:r>
+      <w:r>
+        <w:rPr>
+          <w:lang w:val="en-US"/>
+        </w:rPr>
+        <w:t xml:space="preserve"> </w:t>
+      </w:r>
+      <w:r>
+        <w:rPr>
+          <w:lang w:val="en-US"/>
+        </w:rPr>
+        <w:t>Hospital stay duration</w:t>
+      </w:r>
+      <w:r>
+        <w:rPr>
+          <w:lang w:val="en-US"/>
+        </w:rPr>
+        <w:t xml:space="preserve"> and </w:t>
+      </w:r>
+      <w:r>
+        <w:rPr>
+          <w:lang w:val="en-GB"/>
+        </w:rPr>
+        <w:t>various</w:t>
+      </w:r>
+      <w:r>
+        <w:rPr>
+          <w:lang w:val="en-GB"/>
+        </w:rPr>
+        <w:t xml:space="preserve"> medicines</w:t>
+      </w:r>
+    </w:p>
+    <w:p>
+      <w:pPr>
+        <w:jc w:val="both"/>
+        <w:rPr>
+          <w:lang w:val="en-US"/>
+        </w:rPr>
+      </w:pPr>
+      <w:r>
+        <w:rPr>
+          <w:lang w:val="en-US"/>
+        </w:rPr>
+        <w:t>I’ve made plots for all the medicines (22 different kinds) and these are the most notable. It is hard for me to say something meaningful about this because I have no clue what these medicines do, but there seem to be a correlation with the stay period.</w:t>
+      </w:r>
+    </w:p>
+    <w:p>
+      <w:pPr>
+        <w:jc w:val="both"/>
+        <w:rPr>
+          <w:lang w:val="en-US"/>
+        </w:rPr>
+      </w:pPr>
+      <w:r>
+        <w:rPr>
+          <w:lang w:val="en-US"/>
+        </w:rPr>
+        <w:t xml:space="preserve">There might also be a correlation with the stay period and a certain combination of medicines but I could not </w:t>
+      </w:r>
+      <w:r>
+        <w:rPr>
+          <w:lang w:val="en-US"/>
+        </w:rPr>
+        <w:t>think of</w:t>
+      </w:r>
+      <w:r>
+        <w:rPr>
+          <w:lang w:val="en-US"/>
+        </w:rPr>
+        <w:t xml:space="preserve"> a proper way </w:t>
+      </w:r>
+      <w:r>
+        <w:rPr>
+          <w:lang w:val="en-US"/>
+        </w:rPr>
+        <w:t xml:space="preserve">to </w:t>
+      </w:r>
+      <w:r>
+        <w:rPr>
+          <w:lang w:val="en-US"/>
+        </w:rPr>
+        <w:t xml:space="preserve">plot this </w:t>
+      </w:r>
+      <w:r>
+        <w:rPr>
+          <w:lang w:val="en-US"/>
+        </w:rPr>
+        <w:t xml:space="preserve">and </w:t>
+      </w:r>
+      <w:r>
+        <w:rPr>
+          <w:lang w:val="en-US"/>
+        </w:rPr>
+        <w:t>find out. However, machine learning should be able to catch these correlations if they exist.</w:t>
+      </w:r>
+    </w:p>
+    <w:p>
+      <w:pPr>
+        <w:keepNext/>
+        <w:jc w:val="both"/>
+      </w:pPr>
+      <w:r>
+        <w:rPr>
+          <w:noProof/>
+          <w:lang w:eastAsia="nl-NL"/>
+        </w:rPr>
+        <w:drawing>
+          <wp:inline distT="0" distB="0" distL="0" distR="0" wp14:anchorId="43469553" wp14:editId="05DB6D9E">
+            <wp:extent cx="2127739" cy="2393189"/>
+            <wp:effectExtent l="0" t="0" r="6350" b="7620"/>
+            <wp:docPr id="6" name="Afbeelding 6"/>
+            <wp:cNvGraphicFramePr>
+              <a:graphicFrameLocks xmlns:a="http://schemas.openxmlformats.org/drawingml/2006/main" noChangeAspect="1"/>
+            </wp:cNvGraphicFramePr>
+            <a:graphic xmlns:a="http://schemas.openxmlformats.org/drawingml/2006/main">
+              <a:graphicData uri="http://schemas.openxmlformats.org/drawingml/2006/picture">
+                <pic:pic xmlns:pic="http://schemas.openxmlformats.org/drawingml/2006/picture">
+                  <pic:nvPicPr>
+                    <pic:cNvPr id="0" name="Picture 6"/>
+                    <pic:cNvPicPr>
+                      <a:picLocks noChangeAspect="1" noChangeArrowheads="1"/>
+                    </pic:cNvPicPr>
+                  </pic:nvPicPr>
+                  <pic:blipFill>
+                    <a:blip r:embed="rId9">
+                      <a:extLst>
+                        <a:ext uri="{28A0092B-C50C-407E-A947-70E740481C1C}">
+                          <a14:useLocalDpi xmlns:a14="http://schemas.microsoft.com/office/drawing/2010/main" val="0"/>
+                        </a:ext>
+                      </a:extLst>
+                    </a:blip>
+                    <a:srcRect/>
+                    <a:stretch>
+                      <a:fillRect/>
+                    </a:stretch>
+                  </pic:blipFill>
+                  <pic:spPr bwMode="auto">
+                    <a:xfrm>
+                      <a:off x="0" y="0"/>
+                      <a:ext cx="2142729" cy="2410050"/>
+                    </a:xfrm>
+                    <a:prstGeom prst="rect">
+                      <a:avLst/>
+                    </a:prstGeom>
+                    <a:noFill/>
+                    <a:ln>
+                      <a:noFill/>
+                    </a:ln>
+                  </pic:spPr>
+                </pic:pic>
+              </a:graphicData>
+            </a:graphic>
+          </wp:inline>
+        </w:drawing>
+      </w:r>
+    </w:p>
+    <w:p>
+      <w:pPr>
+        <w:pStyle w:val="Bijschrift"/>
+        <w:jc w:val="both"/>
+        <w:rPr>
+          <w:lang w:val="en-US"/>
+        </w:rPr>
+      </w:pPr>
+      <w:r>
+        <w:rPr>
+          <w:lang w:val="en-US"/>
+        </w:rPr>
+        <w:t xml:space="preserve">Image </w:t>
+      </w:r>
+      <w:r>
+        <w:fldChar w:fldCharType="begin"/>
+      </w:r>
+      <w:r>
+        <w:rPr>
+          <w:lang w:val="en-US"/>
+        </w:rPr>
+        <w:instrText xml:space="preserve"> SEQ Image \* ARABIC </w:instrText>
+      </w:r>
+      <w:r>
+        <w:fldChar w:fldCharType="separate"/>
+      </w:r>
+      <w:r>
+        <w:rPr>
+          <w:noProof/>
+          <w:lang w:val="en-US"/>
+        </w:rPr>
+        <w:t>4</w:t>
+      </w:r>
+      <w:r>
+        <w:fldChar w:fldCharType="end"/>
+      </w:r>
+      <w:r>
+        <w:rPr>
+          <w:lang w:val="en-US"/>
+        </w:rPr>
+        <w:t xml:space="preserve">: </w:t>
+      </w:r>
+      <w:r>
+        <w:rPr>
+          <w:lang w:val="en-US"/>
+        </w:rPr>
+        <w:t>Hospital stay duration</w:t>
+      </w:r>
+      <w:r>
+        <w:rPr>
+          <w:lang w:val="en-GB"/>
+        </w:rPr>
+        <w:t xml:space="preserve"> and </w:t>
+      </w:r>
+      <w:r>
+        <w:rPr>
+          <w:lang w:val="en-GB"/>
+        </w:rPr>
+        <w:t>admission source</w:t>
+      </w:r>
+      <w:r>
+        <w:rPr>
+          <w:lang w:val="en-GB"/>
+        </w:rPr>
+        <w:t>s</w:t>
+      </w:r>
+    </w:p>
+    <w:p>
+      <w:pPr>
+        <w:jc w:val="both"/>
+        <w:rPr>
+          <w:lang w:val="en-US"/>
+        </w:rPr>
+      </w:pPr>
+      <w:r>
+        <w:rPr>
+          <w:lang w:val="en-US"/>
+        </w:rPr>
+        <w:t xml:space="preserve">A few of the admission sources stand out compared to the rest. </w:t>
+      </w:r>
+      <w:r>
+        <w:rPr>
+          <w:lang w:val="en-US"/>
+        </w:rPr>
+        <w:t>Let’s take</w:t>
+      </w:r>
+      <w:r>
+        <w:rPr>
+          <w:lang w:val="en-US"/>
+        </w:rPr>
+        <w:t xml:space="preserve"> </w:t>
+      </w:r>
+      <w:proofErr w:type="spellStart"/>
+      <w:r>
+        <w:rPr>
+          <w:lang w:val="en-US"/>
+        </w:rPr>
+        <w:t>i</w:t>
+      </w:r>
+      <w:r>
+        <w:rPr>
+          <w:lang w:val="en-US"/>
+        </w:rPr>
+        <w:t>d</w:t>
+      </w:r>
+      <w:proofErr w:type="spellEnd"/>
+      <w:r>
+        <w:rPr>
+          <w:lang w:val="en-US"/>
+        </w:rPr>
+        <w:t xml:space="preserve"> </w:t>
+      </w:r>
+      <w:r>
+        <w:rPr>
+          <w:lang w:val="en-US"/>
+        </w:rPr>
+        <w:t>22</w:t>
+      </w:r>
+      <w:r>
+        <w:rPr>
+          <w:lang w:val="en-US"/>
+        </w:rPr>
+        <w:t xml:space="preserve"> as example</w:t>
+      </w:r>
+      <w:r>
+        <w:rPr>
+          <w:lang w:val="en-US"/>
+        </w:rPr>
+        <w:t>, the description states that this group is transferred from the hospital in which the patient already had stayed overnight.</w:t>
+      </w:r>
+      <w:r>
+        <w:rPr>
+          <w:lang w:val="en-US"/>
+        </w:rPr>
+        <w:t xml:space="preserve"> It’s quite a safe bet that they are going to stay even more days in the hospital in this case.</w:t>
+      </w:r>
+    </w:p>
+    <w:p>
+      <w:pPr>
+        <w:keepNext/>
+        <w:jc w:val="both"/>
+      </w:pPr>
+      <w:r>
+        <w:rPr>
+          <w:noProof/>
+          <w:lang w:eastAsia="nl-NL"/>
+        </w:rPr>
+        <w:drawing>
+          <wp:inline distT="0" distB="0" distL="0" distR="0" wp14:anchorId="5F2A057C" wp14:editId="6A213FA9">
+            <wp:extent cx="5758815" cy="984885"/>
+            <wp:effectExtent l="0" t="0" r="0" b="5715"/>
+            <wp:docPr id="8" name="Afbeelding 8"/>
+            <wp:cNvGraphicFramePr>
+              <a:graphicFrameLocks xmlns:a="http://schemas.openxmlformats.org/drawingml/2006/main" noChangeAspect="1"/>
+            </wp:cNvGraphicFramePr>
+            <a:graphic xmlns:a="http://schemas.openxmlformats.org/drawingml/2006/main">
+              <a:graphicData uri="http://schemas.openxmlformats.org/drawingml/2006/picture">
+                <pic:pic xmlns:pic="http://schemas.openxmlformats.org/drawingml/2006/picture">
+                  <pic:nvPicPr>
+                    <pic:cNvPr id="0" name="Picture 8"/>
+                    <pic:cNvPicPr>
+                      <a:picLocks noChangeAspect="1" noChangeArrowheads="1"/>
+                    </pic:cNvPicPr>
+                  </pic:nvPicPr>
+                  <pic:blipFill>
+                    <a:blip r:embed="rId10">
+                      <a:extLst>
+                        <a:ext uri="{28A0092B-C50C-407E-A947-70E740481C1C}">
+                          <a14:useLocalDpi xmlns:a14="http://schemas.microsoft.com/office/drawing/2010/main" val="0"/>
+                        </a:ext>
+                      </a:extLst>
+                    </a:blip>
+                    <a:srcRect/>
+                    <a:stretch>
+                      <a:fillRect/>
+                    </a:stretch>
+                  </pic:blipFill>
+                  <pic:spPr bwMode="auto">
+                    <a:xfrm>
+                      <a:off x="0" y="0"/>
+                      <a:ext cx="5758815" cy="984885"/>
+                    </a:xfrm>
+                    <a:prstGeom prst="rect">
+                      <a:avLst/>
+                    </a:prstGeom>
+                    <a:noFill/>
+                    <a:ln>
+                      <a:noFill/>
+                    </a:ln>
+                  </pic:spPr>
+                </pic:pic>
+              </a:graphicData>
+            </a:graphic>
+          </wp:inline>
+        </w:drawing>
+      </w:r>
+    </w:p>
+    <w:p>
+      <w:pPr>
+        <w:pStyle w:val="Bijschrift"/>
+        <w:jc w:val="both"/>
+        <w:rPr>
+          <w:lang w:val="en-US"/>
+        </w:rPr>
+      </w:pPr>
+      <w:r>
+        <w:rPr>
+          <w:lang w:val="en-US"/>
+        </w:rPr>
+        <w:t xml:space="preserve">Image </w:t>
+      </w:r>
+      <w:r>
+        <w:rPr>
+          <w:lang w:val="en-US"/>
+        </w:rPr>
+        <w:fldChar w:fldCharType="begin"/>
+      </w:r>
+      <w:r>
+        <w:rPr>
+          <w:lang w:val="en-US"/>
+        </w:rPr>
+        <w:instrText xml:space="preserve"> SEQ Image \* ARABIC </w:instrText>
+      </w:r>
+      <w:r>
+        <w:rPr>
+          <w:lang w:val="en-US"/>
+        </w:rPr>
+        <w:fldChar w:fldCharType="separate"/>
+      </w:r>
+      <w:r>
+        <w:rPr>
+          <w:noProof/>
+          <w:lang w:val="en-US"/>
+        </w:rPr>
+        <w:t>5</w:t>
+      </w:r>
+      <w:r>
+        <w:rPr>
+          <w:lang w:val="en-US"/>
+        </w:rPr>
+        <w:fldChar w:fldCharType="end"/>
+      </w:r>
+      <w:r>
+        <w:rPr>
+          <w:lang w:val="en-US"/>
+        </w:rPr>
+        <w:t>:</w:t>
+      </w:r>
+      <w:r>
+        <w:rPr>
+          <w:lang w:val="en-US"/>
+        </w:rPr>
+        <w:t xml:space="preserve"> </w:t>
+      </w:r>
+      <w:r>
+        <w:rPr>
+          <w:lang w:val="en-US"/>
+        </w:rPr>
+        <w:t>Hospital stay duration</w:t>
+      </w:r>
+      <w:r>
+        <w:rPr>
+          <w:lang w:val="en-US"/>
+        </w:rPr>
+        <w:t xml:space="preserve"> and n</w:t>
+      </w:r>
+      <w:r>
+        <w:rPr>
+          <w:lang w:val="en-US"/>
+        </w:rPr>
+        <w:t>umber of medications</w:t>
+      </w:r>
+    </w:p>
+    <w:p>
+      <w:pPr>
+        <w:jc w:val="both"/>
+        <w:rPr>
+          <w:lang w:val="en-US"/>
+        </w:rPr>
+      </w:pPr>
+      <w:r>
+        <w:rPr>
+          <w:lang w:val="en-US"/>
+        </w:rPr>
+        <w:lastRenderedPageBreak/>
+        <w:t>The last graph I want to talk about this also the largest one</w:t>
+      </w:r>
+      <w:r>
+        <w:rPr>
+          <w:lang w:val="en-US"/>
+        </w:rPr>
+        <w:t>, the amount of different medicines a patient uses. The correlation between these two fields is very obvious and you don’t have to be a doctor to get a feeling on why this can be the case.</w:t>
+      </w:r>
+    </w:p>
+    <w:p>
+      <w:pPr>
+        <w:jc w:val="both"/>
+        <w:rPr>
+          <w:lang w:val="en-US"/>
+        </w:rPr>
+      </w:pPr>
+      <w:r>
+        <w:rPr>
+          <w:lang w:val="en-US"/>
+        </w:rPr>
+        <w:t>I would like to draw some initial c</w:t>
+      </w:r>
+      <w:r>
+        <w:rPr>
+          <w:lang w:val="en-US"/>
+        </w:rPr>
+        <w:t>onclusions</w:t>
+      </w:r>
+      <w:r>
+        <w:rPr>
+          <w:lang w:val="en-US"/>
+        </w:rPr>
+        <w:t xml:space="preserve"> from the graphs that I talked about in this chapter. First of all that the older you are the longer your stay will probably be. Also some medication will impact your stay duration more than others</w:t>
+      </w:r>
+      <w:r>
+        <w:rPr>
+          <w:lang w:val="en-US"/>
+        </w:rPr>
+        <w:t xml:space="preserve"> and some medicine won’t have an impact at all</w:t>
+      </w:r>
+      <w:r>
+        <w:rPr>
+          <w:lang w:val="en-US"/>
+        </w:rPr>
+        <w:t>.</w:t>
+      </w:r>
+      <w:r>
+        <w:rPr>
+          <w:lang w:val="en-US"/>
+        </w:rPr>
+        <w:t xml:space="preserve"> The number of medications you are on will have a very big impact, the more medications you are on the longer you will stay in the hospital.</w:t>
+      </w:r>
+    </w:p>
+    <w:p>
+      <w:pPr>
+        <w:rPr>
+          <w:lang w:val="en-US"/>
+        </w:rPr>
+      </w:pPr>
+      <w:r>
+        <w:rPr>
+          <w:lang w:val="en-US"/>
+        </w:rPr>
+        <w:br w:type="page"/>
+      </w:r>
+    </w:p>
+    <w:p>
+      <w:pPr>
+        <w:jc w:val="both"/>
+        <w:rPr>
+          <w:lang w:val="en-US"/>
+        </w:rPr>
+      </w:pPr>
+      <w:bookmarkStart w:id="7" w:name="_GoBack"/>
+      <w:bookmarkEnd w:id="7"/>
     </w:p>
     <w:sectPr>
       <w:pgSz w:w="11906" w:h="16838"/>
@@ -826,10 +1918,31 @@
       <w:szCs w:val="32"/>
     </w:rPr>
   </w:style>
+  <w:style w:type="paragraph" w:styleId="Kop2">
+    <w:name w:val="heading 2"/>
+    <w:basedOn w:val="Standaard"/>
+    <w:next w:val="Standaard"/>
+    <w:link w:val="Kop2Char"/>
+    <w:uiPriority w:val="9"/>
+    <w:unhideWhenUsed/>
+    <w:qFormat/>
+    <w:rsid w:val="00A72808"/>
+    <w:pPr>
+      <w:keepNext/>
+      <w:keepLines/>
+      <w:spacing w:before="40" w:after="0"/>
+      <w:outlineLvl w:val="1"/>
+    </w:pPr>
+    <w:rPr>
+      <w:rFonts w:asciiTheme="majorHAnsi" w:eastAsiaTheme="majorEastAsia" w:hAnsiTheme="majorHAnsi" w:cstheme="majorBidi"/>
+      <w:color w:val="2E74B5" w:themeColor="accent1" w:themeShade="BF"/>
+      <w:sz w:val="26"/>
+      <w:szCs w:val="26"/>
+    </w:rPr>
+  </w:style>
   <w:style w:type="character" w:default="1" w:styleId="Standaardalinea-lettertype">
     <w:name w:val="Default Paragraph Font"/>
     <w:uiPriority w:val="1"/>
-    <w:semiHidden/>
     <w:unhideWhenUsed/>
   </w:style>
   <w:style w:type="table" w:default="1" w:styleId="Standaardtabel">
@@ -989,6 +2102,50 @@
     <w:pPr>
       <w:spacing w:after="100"/>
     </w:pPr>
+  </w:style>
+  <w:style w:type="character" w:styleId="GevolgdeHyperlink">
+    <w:name w:val="FollowedHyperlink"/>
+    <w:basedOn w:val="Standaardalinea-lettertype"/>
+    <w:uiPriority w:val="99"/>
+    <w:semiHidden/>
+    <w:unhideWhenUsed/>
+    <w:rsid w:val="00A72808"/>
+    <w:rPr>
+      <w:color w:val="954F72" w:themeColor="followedHyperlink"/>
+      <w:u w:val="single"/>
+    </w:rPr>
+  </w:style>
+  <w:style w:type="character" w:customStyle="1" w:styleId="Kop2Char">
+    <w:name w:val="Kop 2 Char"/>
+    <w:basedOn w:val="Standaardalinea-lettertype"/>
+    <w:link w:val="Kop2"/>
+    <w:uiPriority w:val="9"/>
+    <w:rsid w:val="00A72808"/>
+    <w:rPr>
+      <w:rFonts w:asciiTheme="majorHAnsi" w:eastAsiaTheme="majorEastAsia" w:hAnsiTheme="majorHAnsi" w:cstheme="majorBidi"/>
+      <w:color w:val="2E74B5" w:themeColor="accent1" w:themeShade="BF"/>
+      <w:sz w:val="26"/>
+      <w:szCs w:val="26"/>
+    </w:rPr>
+  </w:style>
+  <w:style w:type="paragraph" w:styleId="Bijschrift">
+    <w:name w:val="caption"/>
+    <w:basedOn w:val="Standaard"/>
+    <w:next w:val="Standaard"/>
+    <w:uiPriority w:val="35"/>
+    <w:unhideWhenUsed/>
+    <w:qFormat/>
+    <w:rsid w:val="00CA50A5"/>
+    <w:pPr>
+      <w:spacing w:after="200" w:line="240" w:lineRule="auto"/>
+    </w:pPr>
+    <w:rPr>
+      <w:i/>
+      <w:iCs/>
+      <w:color w:val="44546A" w:themeColor="text2"/>
+      <w:sz w:val="18"/>
+      <w:szCs w:val="18"/>
+    </w:rPr>
   </w:style>
 </w:styles>
 </file>
@@ -1259,7 +2416,7 @@
 </file>
 
 <file path=customXml/itemProps1.xml><?xml version="1.0" encoding="utf-8"?>
-<ds:datastoreItem xmlns:ds="http://schemas.openxmlformats.org/officeDocument/2006/customXml" ds:itemID="{52FB9C5F-08F4-4E04-9912-DE020FDB77E0}">
+<ds:datastoreItem xmlns:ds="http://schemas.openxmlformats.org/officeDocument/2006/customXml" ds:itemID="{529DF559-493B-49B3-B74C-31CCE0F47953}">
   <ds:schemaRefs>
     <ds:schemaRef ds:uri="http://schemas.openxmlformats.org/officeDocument/2006/bibliography"/>
   </ds:schemaRefs>

</xml_diff>

<commit_message>
Added machine learning that still needs fine-tuning. Updated the .doc for the current progress
</commit_message>
<xml_diff>
--- a/Miniproject/ML Miniproject Kevin Jetten.docx
+++ b/Miniproject/ML Miniproject Kevin Jetten.docx
@@ -94,14 +94,12 @@
               <w:lang w:val="en-US"/>
             </w:rPr>
           </w:pPr>
-          <w:proofErr w:type="spellStart"/>
           <w:r>
             <w:rPr>
               <w:lang w:val="en-US"/>
             </w:rPr>
             <w:t>Inhoud</w:t>
           </w:r>
-          <w:proofErr w:type="spellEnd"/>
         </w:p>
         <w:p>
           <w:pPr>
@@ -109,7 +107,6 @@
             <w:tabs>
               <w:tab w:val="right" w:leader="dot" w:pos="9062"/>
             </w:tabs>
-            <w:jc w:val="both"/>
             <w:rPr>
               <w:rFonts w:eastAsiaTheme="minorEastAsia"/>
               <w:noProof/>
@@ -134,7 +131,7 @@
             </w:rPr>
             <w:fldChar w:fldCharType="separate"/>
           </w:r>
-          <w:hyperlink w:anchor="_Toc499662567" w:history="1">
+          <w:hyperlink w:anchor="_Toc500161285" w:history="1">
             <w:r>
               <w:rPr>
                 <w:rStyle w:val="Hyperlink"/>
@@ -162,7 +159,7 @@
                 <w:noProof/>
                 <w:webHidden/>
               </w:rPr>
-              <w:instrText xml:space="preserve"> PAGEREF _Toc499662567 \h </w:instrText>
+              <w:instrText xml:space="preserve"> PAGEREF _Toc500161285 \h </w:instrText>
             </w:r>
             <w:r>
               <w:rPr>
@@ -183,6 +180,286 @@
                 <w:webHidden/>
               </w:rPr>
               <w:t>3</w:t>
+            </w:r>
+            <w:r>
+              <w:rPr>
+                <w:noProof/>
+                <w:webHidden/>
+              </w:rPr>
+              <w:fldChar w:fldCharType="end"/>
+            </w:r>
+          </w:hyperlink>
+        </w:p>
+        <w:p>
+          <w:pPr>
+            <w:pStyle w:val="Inhopg1"/>
+            <w:tabs>
+              <w:tab w:val="right" w:leader="dot" w:pos="9062"/>
+            </w:tabs>
+            <w:rPr>
+              <w:rFonts w:eastAsiaTheme="minorEastAsia"/>
+              <w:noProof/>
+              <w:lang w:eastAsia="nl-NL"/>
+            </w:rPr>
+          </w:pPr>
+          <w:hyperlink w:anchor="_Toc500161286" w:history="1">
+            <w:r>
+              <w:rPr>
+                <w:rStyle w:val="Hyperlink"/>
+                <w:noProof/>
+                <w:lang w:val="en-US"/>
+              </w:rPr>
+              <w:t>Step 2 – Explore the data</w:t>
+            </w:r>
+            <w:r>
+              <w:rPr>
+                <w:noProof/>
+                <w:webHidden/>
+              </w:rPr>
+              <w:tab/>
+            </w:r>
+            <w:r>
+              <w:rPr>
+                <w:noProof/>
+                <w:webHidden/>
+              </w:rPr>
+              <w:fldChar w:fldCharType="begin"/>
+            </w:r>
+            <w:r>
+              <w:rPr>
+                <w:noProof/>
+                <w:webHidden/>
+              </w:rPr>
+              <w:instrText xml:space="preserve"> PAGEREF _Toc500161286 \h </w:instrText>
+            </w:r>
+            <w:r>
+              <w:rPr>
+                <w:noProof/>
+                <w:webHidden/>
+              </w:rPr>
+            </w:r>
+            <w:r>
+              <w:rPr>
+                <w:noProof/>
+                <w:webHidden/>
+              </w:rPr>
+              <w:fldChar w:fldCharType="separate"/>
+            </w:r>
+            <w:r>
+              <w:rPr>
+                <w:noProof/>
+                <w:webHidden/>
+              </w:rPr>
+              <w:t>4</w:t>
+            </w:r>
+            <w:r>
+              <w:rPr>
+                <w:noProof/>
+                <w:webHidden/>
+              </w:rPr>
+              <w:fldChar w:fldCharType="end"/>
+            </w:r>
+          </w:hyperlink>
+        </w:p>
+        <w:p>
+          <w:pPr>
+            <w:pStyle w:val="Inhopg2"/>
+            <w:tabs>
+              <w:tab w:val="right" w:leader="dot" w:pos="9062"/>
+            </w:tabs>
+            <w:rPr>
+              <w:noProof/>
+            </w:rPr>
+          </w:pPr>
+          <w:hyperlink w:anchor="_Toc500161287" w:history="1">
+            <w:r>
+              <w:rPr>
+                <w:rStyle w:val="Hyperlink"/>
+                <w:noProof/>
+                <w:lang w:val="en-US"/>
+              </w:rPr>
+              <w:t>Faulty records</w:t>
+            </w:r>
+            <w:r>
+              <w:rPr>
+                <w:noProof/>
+                <w:webHidden/>
+              </w:rPr>
+              <w:tab/>
+            </w:r>
+            <w:r>
+              <w:rPr>
+                <w:noProof/>
+                <w:webHidden/>
+              </w:rPr>
+              <w:fldChar w:fldCharType="begin"/>
+            </w:r>
+            <w:r>
+              <w:rPr>
+                <w:noProof/>
+                <w:webHidden/>
+              </w:rPr>
+              <w:instrText xml:space="preserve"> PAGEREF _Toc500161287 \h </w:instrText>
+            </w:r>
+            <w:r>
+              <w:rPr>
+                <w:noProof/>
+                <w:webHidden/>
+              </w:rPr>
+            </w:r>
+            <w:r>
+              <w:rPr>
+                <w:noProof/>
+                <w:webHidden/>
+              </w:rPr>
+              <w:fldChar w:fldCharType="separate"/>
+            </w:r>
+            <w:r>
+              <w:rPr>
+                <w:noProof/>
+                <w:webHidden/>
+              </w:rPr>
+              <w:t>4</w:t>
+            </w:r>
+            <w:r>
+              <w:rPr>
+                <w:noProof/>
+                <w:webHidden/>
+              </w:rPr>
+              <w:fldChar w:fldCharType="end"/>
+            </w:r>
+          </w:hyperlink>
+        </w:p>
+        <w:p>
+          <w:pPr>
+            <w:pStyle w:val="Inhopg2"/>
+            <w:tabs>
+              <w:tab w:val="right" w:leader="dot" w:pos="9062"/>
+            </w:tabs>
+            <w:rPr>
+              <w:noProof/>
+            </w:rPr>
+          </w:pPr>
+          <w:hyperlink w:anchor="_Toc500161288" w:history="1">
+            <w:r>
+              <w:rPr>
+                <w:rStyle w:val="Hyperlink"/>
+                <w:noProof/>
+                <w:lang w:val="en-US"/>
+              </w:rPr>
+              <w:t>Findings</w:t>
+            </w:r>
+            <w:r>
+              <w:rPr>
+                <w:noProof/>
+                <w:webHidden/>
+              </w:rPr>
+              <w:tab/>
+            </w:r>
+            <w:r>
+              <w:rPr>
+                <w:noProof/>
+                <w:webHidden/>
+              </w:rPr>
+              <w:fldChar w:fldCharType="begin"/>
+            </w:r>
+            <w:r>
+              <w:rPr>
+                <w:noProof/>
+                <w:webHidden/>
+              </w:rPr>
+              <w:instrText xml:space="preserve"> PAGEREF _Toc500161288 \h </w:instrText>
+            </w:r>
+            <w:r>
+              <w:rPr>
+                <w:noProof/>
+                <w:webHidden/>
+              </w:rPr>
+            </w:r>
+            <w:r>
+              <w:rPr>
+                <w:noProof/>
+                <w:webHidden/>
+              </w:rPr>
+              <w:fldChar w:fldCharType="separate"/>
+            </w:r>
+            <w:r>
+              <w:rPr>
+                <w:noProof/>
+                <w:webHidden/>
+              </w:rPr>
+              <w:t>4</w:t>
+            </w:r>
+            <w:r>
+              <w:rPr>
+                <w:noProof/>
+                <w:webHidden/>
+              </w:rPr>
+              <w:fldChar w:fldCharType="end"/>
+            </w:r>
+          </w:hyperlink>
+        </w:p>
+        <w:p>
+          <w:pPr>
+            <w:pStyle w:val="Inhopg1"/>
+            <w:tabs>
+              <w:tab w:val="right" w:leader="dot" w:pos="9062"/>
+            </w:tabs>
+            <w:rPr>
+              <w:rFonts w:eastAsiaTheme="minorEastAsia"/>
+              <w:noProof/>
+              <w:lang w:eastAsia="nl-NL"/>
+            </w:rPr>
+          </w:pPr>
+          <w:hyperlink w:anchor="_Toc500161289" w:history="1">
+            <w:r>
+              <w:rPr>
+                <w:rStyle w:val="Hyperlink"/>
+                <w:noProof/>
+                <w:lang w:val="en-US"/>
+              </w:rPr>
+              <w:t>Step 3 – Do the Analysis</w:t>
+            </w:r>
+            <w:r>
+              <w:rPr>
+                <w:noProof/>
+                <w:webHidden/>
+              </w:rPr>
+              <w:tab/>
+            </w:r>
+            <w:r>
+              <w:rPr>
+                <w:noProof/>
+                <w:webHidden/>
+              </w:rPr>
+              <w:fldChar w:fldCharType="begin"/>
+            </w:r>
+            <w:r>
+              <w:rPr>
+                <w:noProof/>
+                <w:webHidden/>
+              </w:rPr>
+              <w:instrText xml:space="preserve"> PAGEREF _Toc500161289 \h </w:instrText>
+            </w:r>
+            <w:r>
+              <w:rPr>
+                <w:noProof/>
+                <w:webHidden/>
+              </w:rPr>
+            </w:r>
+            <w:r>
+              <w:rPr>
+                <w:noProof/>
+                <w:webHidden/>
+              </w:rPr>
+              <w:fldChar w:fldCharType="separate"/>
+            </w:r>
+            <w:r>
+              <w:rPr>
+                <w:noProof/>
+                <w:webHidden/>
+              </w:rPr>
+              <w:t>7</w:t>
             </w:r>
             <w:r>
               <w:rPr>
@@ -233,7 +510,7 @@
           <w:lang w:val="en-US"/>
         </w:rPr>
       </w:pPr>
-      <w:bookmarkStart w:id="0" w:name="_Toc499662567"/>
+      <w:bookmarkStart w:id="0" w:name="_Toc500161285"/>
       <w:r>
         <w:rPr>
           <w:lang w:val="en-US"/>
@@ -380,33 +657,18 @@
     </w:p>
     <w:p>
       <w:pPr>
-        <w:pStyle w:val="Geenafstand"/>
-        <w:jc w:val="both"/>
-        <w:rPr>
-          <w:lang w:val="en-US"/>
-        </w:rPr>
-      </w:pPr>
-      <w:hyperlink r:id="rId5" w:history="1">
+        <w:jc w:val="both"/>
+        <w:rPr>
+          <w:lang w:val="en-US"/>
+        </w:rPr>
+      </w:pPr>
+      <w:hyperlink r:id="rId6" w:history="1">
         <w:r>
           <w:rPr>
             <w:rStyle w:val="Hyperlink"/>
             <w:lang w:val="en-US"/>
           </w:rPr>
-          <w:t>https://archive.ics.</w:t>
-        </w:r>
-        <w:r>
-          <w:rPr>
-            <w:rStyle w:val="Hyperlink"/>
-            <w:lang w:val="en-US"/>
-          </w:rPr>
-          <w:t>u</w:t>
-        </w:r>
-        <w:r>
-          <w:rPr>
-            <w:rStyle w:val="Hyperlink"/>
-            <w:lang w:val="en-US"/>
-          </w:rPr>
-          <w:t>ci.edu/ml/machine-learning-databases/00296/</w:t>
+          <w:t>https://archive.ics.uci.edu/ml/machine-learning-databases/00296/</w:t>
         </w:r>
       </w:hyperlink>
     </w:p>
@@ -432,6 +694,7 @@
           <w:lang w:val="en-US"/>
         </w:rPr>
       </w:pPr>
+      <w:bookmarkStart w:id="1" w:name="_Toc500161286"/>
       <w:r>
         <w:rPr>
           <w:lang w:val="en-US"/>
@@ -439,6 +702,7 @@
         <w:lastRenderedPageBreak/>
         <w:t>Step 2 – Explore the data</w:t>
       </w:r>
+      <w:bookmarkEnd w:id="1"/>
     </w:p>
     <w:p>
       <w:pPr>
@@ -448,12 +712,14 @@
           <w:lang w:val="en-US"/>
         </w:rPr>
       </w:pPr>
+      <w:bookmarkStart w:id="2" w:name="_Toc500161287"/>
       <w:r>
         <w:rPr>
           <w:lang w:val="en-US"/>
         </w:rPr>
         <w:t>Faulty records</w:t>
       </w:r>
+      <w:bookmarkEnd w:id="2"/>
     </w:p>
     <w:p>
       <w:pPr>
@@ -512,11 +778,19 @@
           <w:lang w:val="en-US"/>
         </w:rPr>
       </w:pPr>
-      <w:r>
-        <w:rPr>
-          <w:lang w:val="en-US"/>
-        </w:rPr>
-        <w:t xml:space="preserve">Findings </w:t>
+      <w:bookmarkStart w:id="3" w:name="_Toc500161288"/>
+      <w:r>
+        <w:rPr>
+          <w:lang w:val="en-US"/>
+        </w:rPr>
+        <w:t>Findings</w:t>
+      </w:r>
+      <w:bookmarkEnd w:id="3"/>
+      <w:r>
+        <w:rPr>
+          <w:lang w:val="en-US"/>
+        </w:rPr>
+        <w:t xml:space="preserve"> </w:t>
       </w:r>
     </w:p>
     <w:p>
@@ -567,7 +841,7 @@
                     </pic:cNvPicPr>
                   </pic:nvPicPr>
                   <pic:blipFill>
-                    <a:blip r:embed="rId6">
+                    <a:blip r:embed="rId7">
                       <a:extLst>
                         <a:ext uri="{28A0092B-C50C-407E-A947-70E740481C1C}">
                           <a14:useLocalDpi xmlns:a14="http://schemas.microsoft.com/office/drawing/2010/main" val="0"/>
@@ -641,24 +915,24 @@
         </w:rPr>
         <w:t xml:space="preserve">: </w:t>
       </w:r>
-      <w:bookmarkStart w:id="1" w:name="OLE_LINK1"/>
-      <w:bookmarkStart w:id="2" w:name="OLE_LINK2"/>
-      <w:bookmarkStart w:id="3" w:name="OLE_LINK3"/>
-      <w:bookmarkStart w:id="4" w:name="OLE_LINK4"/>
-      <w:bookmarkStart w:id="5" w:name="OLE_LINK5"/>
-      <w:bookmarkStart w:id="6" w:name="OLE_LINK6"/>
+      <w:bookmarkStart w:id="4" w:name="OLE_LINK1"/>
+      <w:bookmarkStart w:id="5" w:name="OLE_LINK2"/>
+      <w:bookmarkStart w:id="6" w:name="OLE_LINK3"/>
+      <w:bookmarkStart w:id="7" w:name="OLE_LINK4"/>
+      <w:bookmarkStart w:id="8" w:name="OLE_LINK5"/>
+      <w:bookmarkStart w:id="9" w:name="OLE_LINK6"/>
       <w:r>
         <w:rPr>
           <w:lang w:val="en-US"/>
         </w:rPr>
         <w:t>Hospital stay duration</w:t>
       </w:r>
-      <w:bookmarkEnd w:id="1"/>
-      <w:bookmarkEnd w:id="2"/>
-      <w:bookmarkEnd w:id="3"/>
       <w:bookmarkEnd w:id="4"/>
       <w:bookmarkEnd w:id="5"/>
       <w:bookmarkEnd w:id="6"/>
+      <w:bookmarkEnd w:id="7"/>
+      <w:bookmarkEnd w:id="8"/>
+      <w:bookmarkEnd w:id="9"/>
       <w:r>
         <w:rPr>
           <w:lang w:val="en-US"/>
@@ -752,7 +1026,7 @@
                     </pic:cNvPicPr>
                   </pic:nvPicPr>
                   <pic:blipFill>
-                    <a:blip r:embed="rId7">
+                    <a:blip r:embed="rId8">
                       <a:extLst>
                         <a:ext uri="{28A0092B-C50C-407E-A947-70E740481C1C}">
                           <a14:useLocalDpi xmlns:a14="http://schemas.microsoft.com/office/drawing/2010/main" val="0"/>
@@ -894,7 +1168,7 @@
                     </pic:cNvPicPr>
                   </pic:nvPicPr>
                   <pic:blipFill>
-                    <a:blip r:embed="rId8">
+                    <a:blip r:embed="rId9">
                       <a:extLst>
                         <a:ext uri="{28A0092B-C50C-407E-A947-70E740481C1C}">
                           <a14:useLocalDpi xmlns:a14="http://schemas.microsoft.com/office/drawing/2010/main" val="0"/>
@@ -987,13 +1261,7 @@
         <w:rPr>
           <w:lang w:val="en-US"/>
         </w:rPr>
-        <w:t>Hospital stay duration</w:t>
-      </w:r>
-      <w:r>
-        <w:rPr>
-          <w:lang w:val="en-US"/>
-        </w:rPr>
-        <w:t xml:space="preserve"> and </w:t>
+        <w:t xml:space="preserve">Hospital stay duration and </w:t>
       </w:r>
       <w:r>
         <w:rPr>
@@ -1100,7 +1368,7 @@
                     </pic:cNvPicPr>
                   </pic:nvPicPr>
                   <pic:blipFill>
-                    <a:blip r:embed="rId9">
+                    <a:blip r:embed="rId10">
                       <a:extLst>
                         <a:ext uri="{28A0092B-C50C-407E-A947-70E740481C1C}">
                           <a14:useLocalDpi xmlns:a14="http://schemas.microsoft.com/office/drawing/2010/main" val="0"/>
@@ -1222,27 +1490,13 @@
         <w:rPr>
           <w:lang w:val="en-US"/>
         </w:rPr>
-        <w:t xml:space="preserve"> </w:t>
-      </w:r>
-      <w:proofErr w:type="spellStart"/>
-      <w:r>
-        <w:rPr>
-          <w:lang w:val="en-US"/>
-        </w:rPr>
-        <w:t>i</w:t>
-      </w:r>
-      <w:r>
-        <w:rPr>
-          <w:lang w:val="en-US"/>
-        </w:rPr>
-        <w:t>d</w:t>
-      </w:r>
-      <w:proofErr w:type="spellEnd"/>
-      <w:r>
-        <w:rPr>
-          <w:lang w:val="en-US"/>
-        </w:rPr>
-        <w:t xml:space="preserve"> </w:t>
+        <w:t xml:space="preserve"> i</w:t>
+      </w:r>
+      <w:r>
+        <w:rPr>
+          <w:lang w:val="en-US"/>
+        </w:rPr>
+        <w:t xml:space="preserve">d </w:t>
       </w:r>
       <w:r>
         <w:rPr>
@@ -1297,7 +1551,7 @@
                     </pic:cNvPicPr>
                   </pic:nvPicPr>
                   <pic:blipFill>
-                    <a:blip r:embed="rId10">
+                    <a:blip r:embed="rId11">
                       <a:extLst>
                         <a:ext uri="{28A0092B-C50C-407E-A947-70E740481C1C}">
                           <a14:useLocalDpi xmlns:a14="http://schemas.microsoft.com/office/drawing/2010/main" val="0"/>
@@ -1390,13 +1644,7 @@
         <w:rPr>
           <w:lang w:val="en-US"/>
         </w:rPr>
-        <w:t>Hospital stay duration</w:t>
-      </w:r>
-      <w:r>
-        <w:rPr>
-          <w:lang w:val="en-US"/>
-        </w:rPr>
-        <w:t xml:space="preserve"> and n</w:t>
+        <w:t>Hospital stay duration and n</w:t>
       </w:r>
       <w:r>
         <w:rPr>
@@ -1485,13 +1733,275 @@
     </w:p>
     <w:p>
       <w:pPr>
-        <w:jc w:val="both"/>
-        <w:rPr>
-          <w:lang w:val="en-US"/>
-        </w:rPr>
-      </w:pPr>
-      <w:bookmarkStart w:id="7" w:name="_GoBack"/>
-      <w:bookmarkEnd w:id="7"/>
+        <w:pStyle w:val="Kop1"/>
+        <w:rPr>
+          <w:lang w:val="en-US"/>
+        </w:rPr>
+      </w:pPr>
+      <w:bookmarkStart w:id="10" w:name="_Toc500161289"/>
+      <w:r>
+        <w:rPr>
+          <w:lang w:val="en-US"/>
+        </w:rPr>
+        <w:lastRenderedPageBreak/>
+        <w:t>Step 3 – Do the Analysis</w:t>
+      </w:r>
+      <w:bookmarkEnd w:id="10"/>
+    </w:p>
+    <w:p>
+      <w:pPr>
+        <w:jc w:val="both"/>
+        <w:rPr>
+          <w:lang w:val="en-US"/>
+        </w:rPr>
+      </w:pPr>
+      <w:r>
+        <w:rPr>
+          <w:lang w:val="en-US"/>
+        </w:rPr>
+        <w:t>I would first like to think about what in theory would be the best algorithm. There are some key questions I can answer about the data and what I want to predict</w:t>
+      </w:r>
+      <w:r>
+        <w:rPr>
+          <w:lang w:val="en-US"/>
+        </w:rPr>
+        <w:t xml:space="preserve"> now which can help me choose what algorithm to use</w:t>
+      </w:r>
+      <w:r>
+        <w:rPr>
+          <w:lang w:val="en-US"/>
+        </w:rPr>
+        <w:t>.</w:t>
+      </w:r>
+    </w:p>
+    <w:p>
+      <w:pPr>
+        <w:pStyle w:val="Lijstalinea"/>
+        <w:numPr>
+          <w:ilvl w:val="0"/>
+          <w:numId w:val="1"/>
+        </w:numPr>
+        <w:rPr>
+          <w:lang w:val="en-US"/>
+        </w:rPr>
+      </w:pPr>
+      <w:r>
+        <w:rPr>
+          <w:lang w:val="en-US"/>
+        </w:rPr>
+        <w:t>I have more than 100k samples but not by that many</w:t>
+      </w:r>
+    </w:p>
+    <w:p>
+      <w:pPr>
+        <w:pStyle w:val="Lijstalinea"/>
+        <w:numPr>
+          <w:ilvl w:val="0"/>
+          <w:numId w:val="1"/>
+        </w:numPr>
+        <w:rPr>
+          <w:lang w:val="en-US"/>
+        </w:rPr>
+      </w:pPr>
+      <w:r>
+        <w:rPr>
+          <w:lang w:val="en-US"/>
+        </w:rPr>
+        <w:t>A lot of features can be important</w:t>
+      </w:r>
+    </w:p>
+    <w:p>
+      <w:pPr>
+        <w:pStyle w:val="Lijstalinea"/>
+        <w:numPr>
+          <w:ilvl w:val="0"/>
+          <w:numId w:val="1"/>
+        </w:numPr>
+        <w:rPr>
+          <w:lang w:val="en-US"/>
+        </w:rPr>
+      </w:pPr>
+      <w:r>
+        <w:rPr>
+          <w:lang w:val="en-US"/>
+        </w:rPr>
+        <w:t>It’s textual data</w:t>
+      </w:r>
+    </w:p>
+    <w:p>
+      <w:pPr>
+        <w:pStyle w:val="Lijstalinea"/>
+        <w:numPr>
+          <w:ilvl w:val="0"/>
+          <w:numId w:val="1"/>
+        </w:numPr>
+        <w:rPr>
+          <w:lang w:val="en-US"/>
+        </w:rPr>
+      </w:pPr>
+      <w:r>
+        <w:rPr>
+          <w:lang w:val="en-US"/>
+        </w:rPr>
+        <w:t>It’s labeled but it’s not totally clear which features are important</w:t>
+      </w:r>
+    </w:p>
+    <w:p>
+      <w:pPr>
+        <w:pStyle w:val="Lijstalinea"/>
+        <w:rPr>
+          <w:lang w:val="en-US"/>
+        </w:rPr>
+      </w:pPr>
+    </w:p>
+    <w:p>
+      <w:pPr>
+        <w:rPr>
+          <w:lang w:val="en-US"/>
+        </w:rPr>
+      </w:pPr>
+      <w:r>
+        <w:rPr>
+          <w:lang w:val="en-US"/>
+        </w:rPr>
+        <w:t>The top algorithms I have to look at based on these points are:</w:t>
+      </w:r>
+    </w:p>
+    <w:p>
+      <w:pPr>
+        <w:pStyle w:val="Lijstalinea"/>
+        <w:numPr>
+          <w:ilvl w:val="0"/>
+          <w:numId w:val="2"/>
+        </w:numPr>
+        <w:rPr>
+          <w:lang w:val="en-US"/>
+        </w:rPr>
+      </w:pPr>
+      <w:bookmarkStart w:id="11" w:name="OLE_LINK8"/>
+      <w:r>
+        <w:rPr>
+          <w:lang w:val="en-US"/>
+        </w:rPr>
+        <w:t>SGD Classification</w:t>
+      </w:r>
+    </w:p>
+    <w:p>
+      <w:pPr>
+        <w:pStyle w:val="Lijstalinea"/>
+        <w:numPr>
+          <w:ilvl w:val="0"/>
+          <w:numId w:val="2"/>
+        </w:numPr>
+        <w:rPr>
+          <w:lang w:val="en-US"/>
+        </w:rPr>
+      </w:pPr>
+      <w:bookmarkStart w:id="12" w:name="OLE_LINK9"/>
+      <w:bookmarkStart w:id="13" w:name="OLE_LINK10"/>
+      <w:r>
+        <w:rPr>
+          <w:lang w:val="en-US"/>
+        </w:rPr>
+        <w:t>Mini batch K-means</w:t>
+      </w:r>
+      <w:r>
+        <w:rPr>
+          <w:lang w:val="en-US"/>
+        </w:rPr>
+        <w:t xml:space="preserve"> </w:t>
+      </w:r>
+    </w:p>
+    <w:bookmarkEnd w:id="12"/>
+    <w:bookmarkEnd w:id="13"/>
+    <w:p>
+      <w:pPr>
+        <w:pStyle w:val="Lijstalinea"/>
+        <w:numPr>
+          <w:ilvl w:val="0"/>
+          <w:numId w:val="2"/>
+        </w:numPr>
+        <w:rPr>
+          <w:lang w:val="en-US"/>
+        </w:rPr>
+      </w:pPr>
+      <w:r>
+        <w:rPr>
+          <w:lang w:val="en-US"/>
+        </w:rPr>
+        <w:t>Decision Tree</w:t>
+      </w:r>
+      <w:bookmarkStart w:id="14" w:name="_GoBack"/>
+      <w:bookmarkEnd w:id="14"/>
+    </w:p>
+    <w:bookmarkEnd w:id="11"/>
+    <w:p>
+      <w:pPr>
+        <w:rPr>
+          <w:lang w:val="en-US"/>
+        </w:rPr>
+      </w:pPr>
+    </w:p>
+    <w:p>
+      <w:pPr>
+        <w:rPr>
+          <w:lang w:val="en-US"/>
+        </w:rPr>
+      </w:pPr>
+      <w:r>
+        <w:rPr>
+          <w:noProof/>
+          <w:lang w:eastAsia="nl-NL"/>
+        </w:rPr>
+        <w:drawing>
+          <wp:inline distT="0" distB="0" distL="0" distR="0">
+            <wp:extent cx="5753100" cy="828675"/>
+            <wp:effectExtent l="0" t="0" r="0" b="9525"/>
+            <wp:docPr id="1" name="Afbeelding 1"/>
+            <wp:cNvGraphicFramePr>
+              <a:graphicFrameLocks xmlns:a="http://schemas.openxmlformats.org/drawingml/2006/main" noChangeAspect="1"/>
+            </wp:cNvGraphicFramePr>
+            <a:graphic xmlns:a="http://schemas.openxmlformats.org/drawingml/2006/main">
+              <a:graphicData uri="http://schemas.openxmlformats.org/drawingml/2006/picture">
+                <pic:pic xmlns:pic="http://schemas.openxmlformats.org/drawingml/2006/picture">
+                  <pic:nvPicPr>
+                    <pic:cNvPr id="0" name="Picture 1"/>
+                    <pic:cNvPicPr>
+                      <a:picLocks noChangeAspect="1" noChangeArrowheads="1"/>
+                    </pic:cNvPicPr>
+                  </pic:nvPicPr>
+                  <pic:blipFill>
+                    <a:blip r:embed="rId12">
+                      <a:extLst>
+                        <a:ext uri="{28A0092B-C50C-407E-A947-70E740481C1C}">
+                          <a14:useLocalDpi xmlns:a14="http://schemas.microsoft.com/office/drawing/2010/main" val="0"/>
+                        </a:ext>
+                      </a:extLst>
+                    </a:blip>
+                    <a:srcRect/>
+                    <a:stretch>
+                      <a:fillRect/>
+                    </a:stretch>
+                  </pic:blipFill>
+                  <pic:spPr bwMode="auto">
+                    <a:xfrm>
+                      <a:off x="0" y="0"/>
+                      <a:ext cx="5753100" cy="828675"/>
+                    </a:xfrm>
+                    <a:prstGeom prst="rect">
+                      <a:avLst/>
+                    </a:prstGeom>
+                    <a:noFill/>
+                    <a:ln>
+                      <a:noFill/>
+                    </a:ln>
+                  </pic:spPr>
+                </pic:pic>
+              </a:graphicData>
+            </a:graphic>
+          </wp:inline>
+        </w:drawing>
+      </w:r>
     </w:p>
     <w:sectPr>
       <w:pgSz w:w="11906" w:h="16838"/>
@@ -1501,6 +2011,216 @@
     </w:sectPr>
   </w:body>
 </w:document>
+</file>
+
+<file path=word/numbering.xml><?xml version="1.0" encoding="utf-8"?>
+<w:numbering xmlns:wpc="http://schemas.microsoft.com/office/word/2010/wordprocessingCanvas" xmlns:mc="http://schemas.openxmlformats.org/markup-compatibility/2006" xmlns:o="urn:schemas-microsoft-com:office:office" xmlns:r="http://schemas.openxmlformats.org/officeDocument/2006/relationships" xmlns:m="http://schemas.openxmlformats.org/officeDocument/2006/math" xmlns:v="urn:schemas-microsoft-com:vml" xmlns:wp14="http://schemas.microsoft.com/office/word/2010/wordprocessingDrawing" xmlns:wp="http://schemas.openxmlformats.org/drawingml/2006/wordprocessingDrawing" xmlns:w10="urn:schemas-microsoft-com:office:word" xmlns:w="http://schemas.openxmlformats.org/wordprocessingml/2006/main" xmlns:w14="http://schemas.microsoft.com/office/word/2010/wordml" xmlns:w15="http://schemas.microsoft.com/office/word/2012/wordml" xmlns:wpg="http://schemas.microsoft.com/office/word/2010/wordprocessingGroup" xmlns:wpi="http://schemas.microsoft.com/office/word/2010/wordprocessingInk" xmlns:wne="http://schemas.microsoft.com/office/word/2006/wordml" xmlns:wps="http://schemas.microsoft.com/office/word/2010/wordprocessingShape" mc:Ignorable="w14 w15 wp14">
+  <w:abstractNum w:abstractNumId="0">
+    <w:nsid w:val="12433CE5"/>
+    <w:multiLevelType w:val="hybridMultilevel"/>
+    <w:tmpl w:val="A7586672"/>
+    <w:lvl w:ilvl="0" w:tplc="0413000F">
+      <w:start w:val="1"/>
+      <w:numFmt w:val="decimal"/>
+      <w:lvlText w:val="%1."/>
+      <w:lvlJc w:val="left"/>
+      <w:pPr>
+        <w:ind w:left="720" w:hanging="360"/>
+      </w:pPr>
+    </w:lvl>
+    <w:lvl w:ilvl="1" w:tplc="04130019" w:tentative="1">
+      <w:start w:val="1"/>
+      <w:numFmt w:val="lowerLetter"/>
+      <w:lvlText w:val="%2."/>
+      <w:lvlJc w:val="left"/>
+      <w:pPr>
+        <w:ind w:left="1440" w:hanging="360"/>
+      </w:pPr>
+    </w:lvl>
+    <w:lvl w:ilvl="2" w:tplc="0413001B" w:tentative="1">
+      <w:start w:val="1"/>
+      <w:numFmt w:val="lowerRoman"/>
+      <w:lvlText w:val="%3."/>
+      <w:lvlJc w:val="right"/>
+      <w:pPr>
+        <w:ind w:left="2160" w:hanging="180"/>
+      </w:pPr>
+    </w:lvl>
+    <w:lvl w:ilvl="3" w:tplc="0413000F" w:tentative="1">
+      <w:start w:val="1"/>
+      <w:numFmt w:val="decimal"/>
+      <w:lvlText w:val="%4."/>
+      <w:lvlJc w:val="left"/>
+      <w:pPr>
+        <w:ind w:left="2880" w:hanging="360"/>
+      </w:pPr>
+    </w:lvl>
+    <w:lvl w:ilvl="4" w:tplc="04130019" w:tentative="1">
+      <w:start w:val="1"/>
+      <w:numFmt w:val="lowerLetter"/>
+      <w:lvlText w:val="%5."/>
+      <w:lvlJc w:val="left"/>
+      <w:pPr>
+        <w:ind w:left="3600" w:hanging="360"/>
+      </w:pPr>
+    </w:lvl>
+    <w:lvl w:ilvl="5" w:tplc="0413001B" w:tentative="1">
+      <w:start w:val="1"/>
+      <w:numFmt w:val="lowerRoman"/>
+      <w:lvlText w:val="%6."/>
+      <w:lvlJc w:val="right"/>
+      <w:pPr>
+        <w:ind w:left="4320" w:hanging="180"/>
+      </w:pPr>
+    </w:lvl>
+    <w:lvl w:ilvl="6" w:tplc="0413000F" w:tentative="1">
+      <w:start w:val="1"/>
+      <w:numFmt w:val="decimal"/>
+      <w:lvlText w:val="%7."/>
+      <w:lvlJc w:val="left"/>
+      <w:pPr>
+        <w:ind w:left="5040" w:hanging="360"/>
+      </w:pPr>
+    </w:lvl>
+    <w:lvl w:ilvl="7" w:tplc="04130019" w:tentative="1">
+      <w:start w:val="1"/>
+      <w:numFmt w:val="lowerLetter"/>
+      <w:lvlText w:val="%8."/>
+      <w:lvlJc w:val="left"/>
+      <w:pPr>
+        <w:ind w:left="5760" w:hanging="360"/>
+      </w:pPr>
+    </w:lvl>
+    <w:lvl w:ilvl="8" w:tplc="0413001B" w:tentative="1">
+      <w:start w:val="1"/>
+      <w:numFmt w:val="lowerRoman"/>
+      <w:lvlText w:val="%9."/>
+      <w:lvlJc w:val="right"/>
+      <w:pPr>
+        <w:ind w:left="6480" w:hanging="180"/>
+      </w:pPr>
+    </w:lvl>
+  </w:abstractNum>
+  <w:abstractNum w:abstractNumId="1">
+    <w:nsid w:val="7E585453"/>
+    <w:multiLevelType w:val="hybridMultilevel"/>
+    <w:tmpl w:val="63A07FF6"/>
+    <w:lvl w:ilvl="0" w:tplc="04130001">
+      <w:start w:val="1"/>
+      <w:numFmt w:val="bullet"/>
+      <w:lvlText w:val=""/>
+      <w:lvlJc w:val="left"/>
+      <w:pPr>
+        <w:ind w:left="720" w:hanging="360"/>
+      </w:pPr>
+      <w:rPr>
+        <w:rFonts w:ascii="Symbol" w:hAnsi="Symbol" w:hint="default"/>
+      </w:rPr>
+    </w:lvl>
+    <w:lvl w:ilvl="1" w:tplc="04130003" w:tentative="1">
+      <w:start w:val="1"/>
+      <w:numFmt w:val="bullet"/>
+      <w:lvlText w:val="o"/>
+      <w:lvlJc w:val="left"/>
+      <w:pPr>
+        <w:ind w:left="1440" w:hanging="360"/>
+      </w:pPr>
+      <w:rPr>
+        <w:rFonts w:ascii="Courier New" w:hAnsi="Courier New" w:cs="Courier New" w:hint="default"/>
+      </w:rPr>
+    </w:lvl>
+    <w:lvl w:ilvl="2" w:tplc="04130005" w:tentative="1">
+      <w:start w:val="1"/>
+      <w:numFmt w:val="bullet"/>
+      <w:lvlText w:val=""/>
+      <w:lvlJc w:val="left"/>
+      <w:pPr>
+        <w:ind w:left="2160" w:hanging="360"/>
+      </w:pPr>
+      <w:rPr>
+        <w:rFonts w:ascii="Wingdings" w:hAnsi="Wingdings" w:hint="default"/>
+      </w:rPr>
+    </w:lvl>
+    <w:lvl w:ilvl="3" w:tplc="04130001" w:tentative="1">
+      <w:start w:val="1"/>
+      <w:numFmt w:val="bullet"/>
+      <w:lvlText w:val=""/>
+      <w:lvlJc w:val="left"/>
+      <w:pPr>
+        <w:ind w:left="2880" w:hanging="360"/>
+      </w:pPr>
+      <w:rPr>
+        <w:rFonts w:ascii="Symbol" w:hAnsi="Symbol" w:hint="default"/>
+      </w:rPr>
+    </w:lvl>
+    <w:lvl w:ilvl="4" w:tplc="04130003" w:tentative="1">
+      <w:start w:val="1"/>
+      <w:numFmt w:val="bullet"/>
+      <w:lvlText w:val="o"/>
+      <w:lvlJc w:val="left"/>
+      <w:pPr>
+        <w:ind w:left="3600" w:hanging="360"/>
+      </w:pPr>
+      <w:rPr>
+        <w:rFonts w:ascii="Courier New" w:hAnsi="Courier New" w:cs="Courier New" w:hint="default"/>
+      </w:rPr>
+    </w:lvl>
+    <w:lvl w:ilvl="5" w:tplc="04130005" w:tentative="1">
+      <w:start w:val="1"/>
+      <w:numFmt w:val="bullet"/>
+      <w:lvlText w:val=""/>
+      <w:lvlJc w:val="left"/>
+      <w:pPr>
+        <w:ind w:left="4320" w:hanging="360"/>
+      </w:pPr>
+      <w:rPr>
+        <w:rFonts w:ascii="Wingdings" w:hAnsi="Wingdings" w:hint="default"/>
+      </w:rPr>
+    </w:lvl>
+    <w:lvl w:ilvl="6" w:tplc="04130001" w:tentative="1">
+      <w:start w:val="1"/>
+      <w:numFmt w:val="bullet"/>
+      <w:lvlText w:val=""/>
+      <w:lvlJc w:val="left"/>
+      <w:pPr>
+        <w:ind w:left="5040" w:hanging="360"/>
+      </w:pPr>
+      <w:rPr>
+        <w:rFonts w:ascii="Symbol" w:hAnsi="Symbol" w:hint="default"/>
+      </w:rPr>
+    </w:lvl>
+    <w:lvl w:ilvl="7" w:tplc="04130003" w:tentative="1">
+      <w:start w:val="1"/>
+      <w:numFmt w:val="bullet"/>
+      <w:lvlText w:val="o"/>
+      <w:lvlJc w:val="left"/>
+      <w:pPr>
+        <w:ind w:left="5760" w:hanging="360"/>
+      </w:pPr>
+      <w:rPr>
+        <w:rFonts w:ascii="Courier New" w:hAnsi="Courier New" w:cs="Courier New" w:hint="default"/>
+      </w:rPr>
+    </w:lvl>
+    <w:lvl w:ilvl="8" w:tplc="04130005" w:tentative="1">
+      <w:start w:val="1"/>
+      <w:numFmt w:val="bullet"/>
+      <w:lvlText w:val=""/>
+      <w:lvlJc w:val="left"/>
+      <w:pPr>
+        <w:ind w:left="6480" w:hanging="360"/>
+      </w:pPr>
+      <w:rPr>
+        <w:rFonts w:ascii="Wingdings" w:hAnsi="Wingdings" w:hint="default"/>
+      </w:rPr>
+    </w:lvl>
+  </w:abstractNum>
+  <w:num w:numId="1">
+    <w:abstractNumId w:val="1"/>
+  </w:num>
+  <w:num w:numId="2">
+    <w:abstractNumId w:val="0"/>
+  </w:num>
+</w:numbering>
 </file>
 
 <file path=word/styles.xml><?xml version="1.0" encoding="utf-8"?>
@@ -1940,9 +2660,33 @@
       <w:szCs w:val="26"/>
     </w:rPr>
   </w:style>
+  <w:style w:type="paragraph" w:styleId="Kop3">
+    <w:name w:val="heading 3"/>
+    <w:basedOn w:val="Standaard"/>
+    <w:next w:val="Standaard"/>
+    <w:link w:val="Kop3Char"/>
+    <w:uiPriority w:val="9"/>
+    <w:semiHidden/>
+    <w:unhideWhenUsed/>
+    <w:qFormat/>
+    <w:rsid w:val="005B2467"/>
+    <w:pPr>
+      <w:keepNext/>
+      <w:keepLines/>
+      <w:spacing w:before="40" w:after="0"/>
+      <w:outlineLvl w:val="2"/>
+    </w:pPr>
+    <w:rPr>
+      <w:rFonts w:asciiTheme="majorHAnsi" w:eastAsiaTheme="majorEastAsia" w:hAnsiTheme="majorHAnsi" w:cstheme="majorBidi"/>
+      <w:color w:val="1F4D78" w:themeColor="accent1" w:themeShade="7F"/>
+      <w:sz w:val="24"/>
+      <w:szCs w:val="24"/>
+    </w:rPr>
+  </w:style>
   <w:style w:type="character" w:default="1" w:styleId="Standaardalinea-lettertype">
     <w:name w:val="Default Paragraph Font"/>
     <w:uiPriority w:val="1"/>
+    <w:semiHidden/>
     <w:unhideWhenUsed/>
   </w:style>
   <w:style w:type="table" w:default="1" w:styleId="Standaardtabel">
@@ -2145,6 +2889,44 @@
       <w:color w:val="44546A" w:themeColor="text2"/>
       <w:sz w:val="18"/>
       <w:szCs w:val="18"/>
+    </w:rPr>
+  </w:style>
+  <w:style w:type="paragraph" w:styleId="Lijstalinea">
+    <w:name w:val="List Paragraph"/>
+    <w:basedOn w:val="Standaard"/>
+    <w:uiPriority w:val="34"/>
+    <w:qFormat/>
+    <w:rsid w:val="009C3D4E"/>
+    <w:pPr>
+      <w:ind w:left="720"/>
+      <w:contextualSpacing/>
+    </w:pPr>
+  </w:style>
+  <w:style w:type="paragraph" w:styleId="Inhopg2">
+    <w:name w:val="toc 2"/>
+    <w:basedOn w:val="Standaard"/>
+    <w:next w:val="Standaard"/>
+    <w:autoRedefine/>
+    <w:uiPriority w:val="39"/>
+    <w:unhideWhenUsed/>
+    <w:rsid w:val="00C710F7"/>
+    <w:pPr>
+      <w:spacing w:after="100"/>
+      <w:ind w:left="220"/>
+    </w:pPr>
+  </w:style>
+  <w:style w:type="character" w:customStyle="1" w:styleId="Kop3Char">
+    <w:name w:val="Kop 3 Char"/>
+    <w:basedOn w:val="Standaardalinea-lettertype"/>
+    <w:link w:val="Kop3"/>
+    <w:uiPriority w:val="9"/>
+    <w:semiHidden/>
+    <w:rsid w:val="005B2467"/>
+    <w:rPr>
+      <w:rFonts w:asciiTheme="majorHAnsi" w:eastAsiaTheme="majorEastAsia" w:hAnsiTheme="majorHAnsi" w:cstheme="majorBidi"/>
+      <w:color w:val="1F4D78" w:themeColor="accent1" w:themeShade="7F"/>
+      <w:sz w:val="24"/>
+      <w:szCs w:val="24"/>
     </w:rPr>
   </w:style>
 </w:styles>
@@ -2416,7 +3198,7 @@
 </file>
 
 <file path=customXml/itemProps1.xml><?xml version="1.0" encoding="utf-8"?>
-<ds:datastoreItem xmlns:ds="http://schemas.openxmlformats.org/officeDocument/2006/customXml" ds:itemID="{529DF559-493B-49B3-B74C-31CCE0F47953}">
+<ds:datastoreItem xmlns:ds="http://schemas.openxmlformats.org/officeDocument/2006/customXml" ds:itemID="{B99470DE-D230-461F-826F-5C7C36B96ECA}">
   <ds:schemaRefs>
     <ds:schemaRef ds:uri="http://schemas.openxmlformats.org/officeDocument/2006/bibliography"/>
   </ds:schemaRefs>

</xml_diff>

<commit_message>
Merge of the word document with the notebook. Also added ML05 for as far as I was.
</commit_message>
<xml_diff>
--- a/Miniproject/ML Miniproject Kevin Jetten.docx
+++ b/Miniproject/ML Miniproject Kevin Jetten.docx
@@ -516,17 +516,27 @@
           <w:lang w:val="en-US"/>
         </w:rPr>
         <w:lastRenderedPageBreak/>
-        <w:t>Step 1 – Describe the data</w:t>
+        <w:t xml:space="preserve">Step 1 – </w:t>
+      </w:r>
+      <w:bookmarkStart w:id="1" w:name="OLE_LINK7"/>
+      <w:r>
+        <w:rPr>
+          <w:lang w:val="en-US"/>
+        </w:rPr>
+        <w:t>Describe the data</w:t>
       </w:r>
       <w:bookmarkEnd w:id="0"/>
-    </w:p>
-    <w:p>
-      <w:pPr>
-        <w:jc w:val="both"/>
-        <w:rPr>
-          <w:lang w:val="en-US"/>
-        </w:rPr>
-      </w:pPr>
+      <w:bookmarkEnd w:id="1"/>
+    </w:p>
+    <w:p>
+      <w:pPr>
+        <w:jc w:val="both"/>
+        <w:rPr>
+          <w:lang w:val="en-US"/>
+        </w:rPr>
+      </w:pPr>
+      <w:bookmarkStart w:id="2" w:name="OLE_LINK11"/>
+      <w:bookmarkStart w:id="3" w:name="OLE_LINK12"/>
       <w:r>
         <w:rPr>
           <w:lang w:val="en-US"/>
@@ -672,6 +682,8 @@
         </w:r>
       </w:hyperlink>
     </w:p>
+    <w:bookmarkEnd w:id="2"/>
+    <w:bookmarkEnd w:id="3"/>
     <w:p>
       <w:pPr>
         <w:jc w:val="both"/>
@@ -694,15 +706,23 @@
           <w:lang w:val="en-US"/>
         </w:rPr>
       </w:pPr>
-      <w:bookmarkStart w:id="1" w:name="_Toc500161286"/>
+      <w:bookmarkStart w:id="4" w:name="_Toc500161286"/>
       <w:r>
         <w:rPr>
           <w:lang w:val="en-US"/>
         </w:rPr>
         <w:lastRenderedPageBreak/>
-        <w:t>Step 2 – Explore the data</w:t>
-      </w:r>
-      <w:bookmarkEnd w:id="1"/>
+        <w:t xml:space="preserve">Step 2 – </w:t>
+      </w:r>
+      <w:bookmarkStart w:id="5" w:name="OLE_LINK13"/>
+      <w:r>
+        <w:rPr>
+          <w:lang w:val="en-US"/>
+        </w:rPr>
+        <w:t>Explore the data</w:t>
+      </w:r>
+      <w:bookmarkEnd w:id="4"/>
+      <w:bookmarkEnd w:id="5"/>
     </w:p>
     <w:p>
       <w:pPr>
@@ -712,14 +732,15 @@
           <w:lang w:val="en-US"/>
         </w:rPr>
       </w:pPr>
-      <w:bookmarkStart w:id="2" w:name="_Toc500161287"/>
+      <w:bookmarkStart w:id="6" w:name="_Toc500161287"/>
+      <w:bookmarkStart w:id="7" w:name="OLE_LINK14"/>
       <w:r>
         <w:rPr>
           <w:lang w:val="en-US"/>
         </w:rPr>
         <w:t>Faulty records</w:t>
       </w:r>
-      <w:bookmarkEnd w:id="2"/>
+      <w:bookmarkEnd w:id="6"/>
     </w:p>
     <w:p>
       <w:pPr>
@@ -761,6 +782,7 @@
         <w:t>There were also a few records in which the gender was unknown, I will again remove these because they are not useful in any way and would only confuse the machine learning algorithm.</w:t>
       </w:r>
     </w:p>
+    <w:bookmarkEnd w:id="7"/>
     <w:p>
       <w:pPr>
         <w:pStyle w:val="Kop2"/>
@@ -778,14 +800,14 @@
           <w:lang w:val="en-US"/>
         </w:rPr>
       </w:pPr>
-      <w:bookmarkStart w:id="3" w:name="_Toc500161288"/>
+      <w:bookmarkStart w:id="8" w:name="_Toc500161288"/>
       <w:r>
         <w:rPr>
           <w:lang w:val="en-US"/>
         </w:rPr>
         <w:t>Findings</w:t>
       </w:r>
-      <w:bookmarkEnd w:id="3"/>
+      <w:bookmarkEnd w:id="8"/>
       <w:r>
         <w:rPr>
           <w:lang w:val="en-US"/>
@@ -915,24 +937,24 @@
         </w:rPr>
         <w:t xml:space="preserve">: </w:t>
       </w:r>
-      <w:bookmarkStart w:id="4" w:name="OLE_LINK1"/>
-      <w:bookmarkStart w:id="5" w:name="OLE_LINK2"/>
-      <w:bookmarkStart w:id="6" w:name="OLE_LINK3"/>
-      <w:bookmarkStart w:id="7" w:name="OLE_LINK4"/>
-      <w:bookmarkStart w:id="8" w:name="OLE_LINK5"/>
-      <w:bookmarkStart w:id="9" w:name="OLE_LINK6"/>
+      <w:bookmarkStart w:id="9" w:name="OLE_LINK1"/>
+      <w:bookmarkStart w:id="10" w:name="OLE_LINK2"/>
+      <w:bookmarkStart w:id="11" w:name="OLE_LINK3"/>
+      <w:bookmarkStart w:id="12" w:name="OLE_LINK4"/>
+      <w:bookmarkStart w:id="13" w:name="OLE_LINK5"/>
+      <w:bookmarkStart w:id="14" w:name="OLE_LINK6"/>
       <w:r>
         <w:rPr>
           <w:lang w:val="en-US"/>
         </w:rPr>
         <w:t>Hospital stay duration</w:t>
       </w:r>
-      <w:bookmarkEnd w:id="4"/>
-      <w:bookmarkEnd w:id="5"/>
-      <w:bookmarkEnd w:id="6"/>
-      <w:bookmarkEnd w:id="7"/>
-      <w:bookmarkEnd w:id="8"/>
       <w:bookmarkEnd w:id="9"/>
+      <w:bookmarkEnd w:id="10"/>
+      <w:bookmarkEnd w:id="11"/>
+      <w:bookmarkEnd w:id="12"/>
+      <w:bookmarkEnd w:id="13"/>
+      <w:bookmarkEnd w:id="14"/>
       <w:r>
         <w:rPr>
           <w:lang w:val="en-US"/>
@@ -965,6 +987,7 @@
           <w:lang w:val="en-US"/>
         </w:rPr>
       </w:pPr>
+      <w:bookmarkStart w:id="15" w:name="OLE_LINK15"/>
       <w:r>
         <w:rPr>
           <w:lang w:val="en-US"/>
@@ -984,6 +1007,7 @@
         <w:t xml:space="preserve">in which the records jump out the most. Even though there seems to be some sort of correlation, I don’t want to make the weight field an requirement and remove the records that have it empty. Reason being that there are only 3000 entries where weight is filled in while there are otherwise 100k and it doesn’t seem to be overwhelmingly important. </w:t>
       </w:r>
     </w:p>
+    <w:bookmarkEnd w:id="15"/>
     <w:p>
       <w:pPr>
         <w:jc w:val="both"/>
@@ -1132,6 +1156,7 @@
           <w:lang w:val="en-US"/>
         </w:rPr>
       </w:pPr>
+      <w:bookmarkStart w:id="16" w:name="OLE_LINK16"/>
       <w:r>
         <w:rPr>
           <w:lang w:val="en-US"/>
@@ -1139,6 +1164,7 @@
         <w:t>The difference between the first and the second group is the biggest but the others are still consistently climbing up over time. You could roughly draw a line that goes upward connecting all of the bars.</w:t>
       </w:r>
     </w:p>
+    <w:bookmarkEnd w:id="16"/>
     <w:p>
       <w:pPr>
         <w:keepNext/>
@@ -1283,6 +1309,7 @@
           <w:lang w:val="en-US"/>
         </w:rPr>
       </w:pPr>
+      <w:bookmarkStart w:id="17" w:name="OLE_LINK17"/>
       <w:r>
         <w:rPr>
           <w:lang w:val="en-US"/>
@@ -1340,6 +1367,7 @@
         <w:t>find out. However, machine learning should be able to catch these correlations if they exist.</w:t>
       </w:r>
     </w:p>
+    <w:bookmarkEnd w:id="17"/>
     <w:p>
       <w:pPr>
         <w:keepNext/>
@@ -1474,6 +1502,8 @@
           <w:lang w:val="en-US"/>
         </w:rPr>
       </w:pPr>
+      <w:bookmarkStart w:id="18" w:name="OLE_LINK18"/>
+      <w:bookmarkStart w:id="19" w:name="OLE_LINK19"/>
       <w:r>
         <w:rPr>
           <w:lang w:val="en-US"/>
@@ -1523,6 +1553,8 @@
         <w:t xml:space="preserve"> It’s quite a safe bet that they are going to stay even more days in the hospital in this case.</w:t>
       </w:r>
     </w:p>
+    <w:bookmarkEnd w:id="18"/>
+    <w:bookmarkEnd w:id="19"/>
     <w:p>
       <w:pPr>
         <w:keepNext/>
@@ -1660,6 +1692,7 @@
           <w:lang w:val="en-US"/>
         </w:rPr>
       </w:pPr>
+      <w:bookmarkStart w:id="20" w:name="OLE_LINK20"/>
       <w:r>
         <w:rPr>
           <w:lang w:val="en-US"/>
@@ -1681,6 +1714,9 @@
           <w:lang w:val="en-US"/>
         </w:rPr>
       </w:pPr>
+      <w:bookmarkStart w:id="21" w:name="OLE_LINK21"/>
+      <w:bookmarkStart w:id="22" w:name="OLE_LINK22"/>
+      <w:bookmarkEnd w:id="20"/>
       <w:r>
         <w:rPr>
           <w:lang w:val="en-US"/>
@@ -1718,6 +1754,8 @@
         <w:t xml:space="preserve"> The number of medications you are on will have a very big impact, the more medications you are on the longer you will stay in the hospital.</w:t>
       </w:r>
     </w:p>
+    <w:bookmarkEnd w:id="21"/>
+    <w:bookmarkEnd w:id="22"/>
     <w:p>
       <w:pPr>
         <w:rPr>
@@ -1738,23 +1776,33 @@
           <w:lang w:val="en-US"/>
         </w:rPr>
       </w:pPr>
-      <w:bookmarkStart w:id="10" w:name="_Toc500161289"/>
+      <w:bookmarkStart w:id="23" w:name="_Toc500161289"/>
       <w:r>
         <w:rPr>
           <w:lang w:val="en-US"/>
         </w:rPr>
         <w:lastRenderedPageBreak/>
-        <w:t>Step 3 – Do the Analysis</w:t>
-      </w:r>
-      <w:bookmarkEnd w:id="10"/>
-    </w:p>
-    <w:p>
-      <w:pPr>
-        <w:jc w:val="both"/>
-        <w:rPr>
-          <w:lang w:val="en-US"/>
-        </w:rPr>
-      </w:pPr>
+        <w:t xml:space="preserve">Step 3 – </w:t>
+      </w:r>
+      <w:bookmarkStart w:id="24" w:name="OLE_LINK23"/>
+      <w:r>
+        <w:rPr>
+          <w:lang w:val="en-US"/>
+        </w:rPr>
+        <w:t>Do the Analysis</w:t>
+      </w:r>
+      <w:bookmarkEnd w:id="23"/>
+      <w:bookmarkEnd w:id="24"/>
+    </w:p>
+    <w:p>
+      <w:pPr>
+        <w:jc w:val="both"/>
+        <w:rPr>
+          <w:lang w:val="en-US"/>
+        </w:rPr>
+      </w:pPr>
+      <w:bookmarkStart w:id="25" w:name="OLE_LINK24"/>
+      <w:bookmarkStart w:id="26" w:name="OLE_LINK25"/>
       <w:r>
         <w:rPr>
           <w:lang w:val="en-US"/>
@@ -1878,13 +1926,17 @@
           <w:lang w:val="en-US"/>
         </w:rPr>
       </w:pPr>
-      <w:bookmarkStart w:id="11" w:name="OLE_LINK8"/>
-      <w:r>
-        <w:rPr>
-          <w:lang w:val="en-US"/>
-        </w:rPr>
-        <w:t>SGD Classification</w:t>
-      </w:r>
+      <w:bookmarkStart w:id="27" w:name="OLE_LINK8"/>
+      <w:bookmarkStart w:id="28" w:name="OLE_LINK9"/>
+      <w:bookmarkStart w:id="29" w:name="OLE_LINK10"/>
+      <w:r>
+        <w:rPr>
+          <w:lang w:val="en-US"/>
+        </w:rPr>
+        <w:t>Decision Tree</w:t>
+      </w:r>
+      <w:bookmarkStart w:id="30" w:name="_GoBack"/>
+      <w:bookmarkEnd w:id="30"/>
     </w:p>
     <w:p>
       <w:pPr>
@@ -1897,8 +1949,6 @@
           <w:lang w:val="en-US"/>
         </w:rPr>
       </w:pPr>
-      <w:bookmarkStart w:id="12" w:name="OLE_LINK9"/>
-      <w:bookmarkStart w:id="13" w:name="OLE_LINK10"/>
       <w:r>
         <w:rPr>
           <w:lang w:val="en-US"/>
@@ -1912,8 +1962,10 @@
         <w:t xml:space="preserve"> </w:t>
       </w:r>
     </w:p>
-    <w:bookmarkEnd w:id="12"/>
-    <w:bookmarkEnd w:id="13"/>
+    <w:bookmarkEnd w:id="25"/>
+    <w:bookmarkEnd w:id="26"/>
+    <w:bookmarkEnd w:id="28"/>
+    <w:bookmarkEnd w:id="29"/>
     <w:p>
       <w:pPr>
         <w:pStyle w:val="Lijstalinea"/>
@@ -1929,79 +1981,30 @@
         <w:rPr>
           <w:lang w:val="en-US"/>
         </w:rPr>
-        <w:t>Decision Tree</w:t>
-      </w:r>
-      <w:bookmarkStart w:id="14" w:name="_GoBack"/>
-      <w:bookmarkEnd w:id="14"/>
-    </w:p>
-    <w:bookmarkEnd w:id="11"/>
-    <w:p>
-      <w:pPr>
-        <w:rPr>
-          <w:lang w:val="en-US"/>
-        </w:rPr>
-      </w:pPr>
-    </w:p>
-    <w:p>
-      <w:pPr>
-        <w:rPr>
-          <w:lang w:val="en-US"/>
-        </w:rPr>
-      </w:pPr>
-      <w:r>
-        <w:rPr>
-          <w:noProof/>
-          <w:lang w:eastAsia="nl-NL"/>
-        </w:rPr>
-        <w:drawing>
-          <wp:inline distT="0" distB="0" distL="0" distR="0">
-            <wp:extent cx="5753100" cy="828675"/>
-            <wp:effectExtent l="0" t="0" r="0" b="9525"/>
-            <wp:docPr id="1" name="Afbeelding 1"/>
-            <wp:cNvGraphicFramePr>
-              <a:graphicFrameLocks xmlns:a="http://schemas.openxmlformats.org/drawingml/2006/main" noChangeAspect="1"/>
-            </wp:cNvGraphicFramePr>
-            <a:graphic xmlns:a="http://schemas.openxmlformats.org/drawingml/2006/main">
-              <a:graphicData uri="http://schemas.openxmlformats.org/drawingml/2006/picture">
-                <pic:pic xmlns:pic="http://schemas.openxmlformats.org/drawingml/2006/picture">
-                  <pic:nvPicPr>
-                    <pic:cNvPr id="0" name="Picture 1"/>
-                    <pic:cNvPicPr>
-                      <a:picLocks noChangeAspect="1" noChangeArrowheads="1"/>
-                    </pic:cNvPicPr>
-                  </pic:nvPicPr>
-                  <pic:blipFill>
-                    <a:blip r:embed="rId12">
-                      <a:extLst>
-                        <a:ext uri="{28A0092B-C50C-407E-A947-70E740481C1C}">
-                          <a14:useLocalDpi xmlns:a14="http://schemas.microsoft.com/office/drawing/2010/main" val="0"/>
-                        </a:ext>
-                      </a:extLst>
-                    </a:blip>
-                    <a:srcRect/>
-                    <a:stretch>
-                      <a:fillRect/>
-                    </a:stretch>
-                  </pic:blipFill>
-                  <pic:spPr bwMode="auto">
-                    <a:xfrm>
-                      <a:off x="0" y="0"/>
-                      <a:ext cx="5753100" cy="828675"/>
-                    </a:xfrm>
-                    <a:prstGeom prst="rect">
-                      <a:avLst/>
-                    </a:prstGeom>
-                    <a:noFill/>
-                    <a:ln>
-                      <a:noFill/>
-                    </a:ln>
-                  </pic:spPr>
-                </pic:pic>
-              </a:graphicData>
-            </a:graphic>
-          </wp:inline>
-        </w:drawing>
-      </w:r>
+        <w:t>SGD Classification</w:t>
+      </w:r>
+    </w:p>
+    <w:p>
+      <w:pPr>
+        <w:rPr>
+          <w:lang w:val="en-US"/>
+        </w:rPr>
+      </w:pPr>
+    </w:p>
+    <w:bookmarkEnd w:id="27"/>
+    <w:p>
+      <w:pPr>
+        <w:rPr>
+          <w:lang w:val="en-US"/>
+        </w:rPr>
+      </w:pPr>
+    </w:p>
+    <w:p>
+      <w:pPr>
+        <w:rPr>
+          <w:lang w:val="en-US"/>
+        </w:rPr>
+      </w:pPr>
     </w:p>
     <w:sectPr>
       <w:pgSz w:w="11906" w:h="16838"/>
@@ -3198,7 +3201,7 @@
 </file>
 
 <file path=customXml/itemProps1.xml><?xml version="1.0" encoding="utf-8"?>
-<ds:datastoreItem xmlns:ds="http://schemas.openxmlformats.org/officeDocument/2006/customXml" ds:itemID="{B99470DE-D230-461F-826F-5C7C36B96ECA}">
+<ds:datastoreItem xmlns:ds="http://schemas.openxmlformats.org/officeDocument/2006/customXml" ds:itemID="{DB99615F-3C5D-4A9F-A69F-67FF931DB381}">
   <ds:schemaRefs>
     <ds:schemaRef ds:uri="http://schemas.openxmlformats.org/officeDocument/2006/bibliography"/>
   </ds:schemaRefs>

</xml_diff>